<commit_message>
Added VMWare 16 keys
</commit_message>
<xml_diff>
--- a/VMWare Workstation Universal License Keys.docx
+++ b/VMWare Workstation Universal License Keys.docx
@@ -4,34 +4,22 @@
   <w:body>
     <w:tbl>
       <w:tblPr>
+        <w:tblStyle w:val="TableGrid"/>
         <w:tblW w:w="0" w:type="auto"/>
-        <w:tblCellSpacing w:w="15" w:type="dxa"/>
-        <w:tblCellMar>
-          <w:top w:w="15" w:type="dxa"/>
-          <w:left w:w="15" w:type="dxa"/>
-          <w:bottom w:w="15" w:type="dxa"/>
-          <w:right w:w="15" w:type="dxa"/>
-        </w:tblCellMar>
         <w:tblLook w:val="04A0" w:firstRow="1" w:lastRow="0" w:firstColumn="1" w:lastColumn="0" w:noHBand="0" w:noVBand="1"/>
       </w:tblPr>
       <w:tblGrid>
-        <w:gridCol w:w="3262"/>
-        <w:gridCol w:w="6098"/>
+        <w:gridCol w:w="3494"/>
+        <w:gridCol w:w="5856"/>
       </w:tblGrid>
       <w:tr>
-        <w:trPr>
-          <w:tblCellSpacing w:w="15" w:type="dxa"/>
-        </w:trPr>
         <w:tc>
           <w:tcPr>
             <w:tcW w:w="0" w:type="auto"/>
-            <w:shd w:val="clear" w:color="auto" w:fill="F0CE09"/>
-            <w:vAlign w:val="center"/>
             <w:hideMark/>
           </w:tcPr>
           <w:p>
             <w:pPr>
-              <w:spacing w:after="0" w:line="240" w:lineRule="auto"/>
               <w:rPr>
                 <w:rFonts w:ascii="Times New Roman" w:eastAsia="Times New Roman" w:hAnsi="Times New Roman" w:cs="Times New Roman"/>
                 <w:sz w:val="24"/>
@@ -53,13 +41,10 @@
         <w:tc>
           <w:tcPr>
             <w:tcW w:w="0" w:type="auto"/>
-            <w:shd w:val="clear" w:color="auto" w:fill="F0CE09"/>
-            <w:vAlign w:val="center"/>
             <w:hideMark/>
           </w:tcPr>
           <w:p>
             <w:pPr>
-              <w:spacing w:after="0" w:line="240" w:lineRule="auto"/>
               <w:rPr>
                 <w:rFonts w:ascii="Times New Roman" w:eastAsia="Times New Roman" w:hAnsi="Times New Roman" w:cs="Times New Roman"/>
                 <w:sz w:val="24"/>
@@ -80,19 +65,14 @@
         </w:tc>
       </w:tr>
       <w:tr>
-        <w:trPr>
-          <w:tblCellSpacing w:w="15" w:type="dxa"/>
-        </w:trPr>
         <w:tc>
           <w:tcPr>
             <w:tcW w:w="0" w:type="auto"/>
             <w:gridSpan w:val="2"/>
-            <w:vAlign w:val="center"/>
             <w:hideMark/>
           </w:tcPr>
           <w:p>
             <w:pPr>
-              <w:spacing w:after="0" w:line="240" w:lineRule="auto"/>
               <w:jc w:val="center"/>
               <w:rPr>
                 <w:rFonts w:ascii="Times New Roman" w:eastAsia="Times New Roman" w:hAnsi="Times New Roman" w:cs="Times New Roman"/>
@@ -114,18 +94,13 @@
         </w:tc>
       </w:tr>
       <w:tr>
-        <w:trPr>
-          <w:tblCellSpacing w:w="15" w:type="dxa"/>
-        </w:trPr>
         <w:tc>
           <w:tcPr>
             <w:tcW w:w="0" w:type="auto"/>
-            <w:vAlign w:val="center"/>
             <w:hideMark/>
           </w:tcPr>
           <w:p>
             <w:pPr>
-              <w:spacing w:after="0" w:line="240" w:lineRule="auto"/>
               <w:rPr>
                 <w:rFonts w:ascii="Times New Roman" w:eastAsia="Times New Roman" w:hAnsi="Times New Roman" w:cs="Times New Roman"/>
                 <w:sz w:val="24"/>
@@ -145,7 +120,6 @@
         <w:tc>
           <w:tcPr>
             <w:tcW w:w="0" w:type="auto"/>
-            <w:vAlign w:val="center"/>
             <w:hideMark/>
           </w:tcPr>
           <w:p>
@@ -154,7 +128,7 @@
                 <w:ilvl w:val="0"/>
                 <w:numId w:val="1"/>
               </w:numPr>
-              <w:spacing w:before="100" w:beforeAutospacing="1" w:after="100" w:afterAutospacing="1" w:line="240" w:lineRule="auto"/>
+              <w:spacing w:before="100" w:beforeAutospacing="1" w:after="100" w:afterAutospacing="1"/>
               <w:rPr>
                 <w:rFonts w:ascii="Times New Roman" w:eastAsia="Times New Roman" w:hAnsi="Times New Roman" w:cs="Times New Roman"/>
                 <w:sz w:val="24"/>
@@ -176,7 +150,7 @@
                 <w:ilvl w:val="0"/>
                 <w:numId w:val="1"/>
               </w:numPr>
-              <w:spacing w:before="100" w:beforeAutospacing="1" w:after="100" w:afterAutospacing="1" w:line="240" w:lineRule="auto"/>
+              <w:spacing w:before="100" w:beforeAutospacing="1" w:after="100" w:afterAutospacing="1"/>
               <w:rPr>
                 <w:rFonts w:ascii="Times New Roman" w:eastAsia="Times New Roman" w:hAnsi="Times New Roman" w:cs="Times New Roman"/>
                 <w:sz w:val="24"/>
@@ -198,7 +172,7 @@
                 <w:ilvl w:val="0"/>
                 <w:numId w:val="1"/>
               </w:numPr>
-              <w:spacing w:before="100" w:beforeAutospacing="1" w:after="100" w:afterAutospacing="1" w:line="240" w:lineRule="auto"/>
+              <w:spacing w:before="100" w:beforeAutospacing="1" w:after="100" w:afterAutospacing="1"/>
               <w:rPr>
                 <w:rFonts w:ascii="Times New Roman" w:eastAsia="Times New Roman" w:hAnsi="Times New Roman" w:cs="Times New Roman"/>
                 <w:sz w:val="24"/>
@@ -220,7 +194,7 @@
                 <w:ilvl w:val="0"/>
                 <w:numId w:val="1"/>
               </w:numPr>
-              <w:spacing w:before="100" w:beforeAutospacing="1" w:after="100" w:afterAutospacing="1" w:line="240" w:lineRule="auto"/>
+              <w:spacing w:before="100" w:beforeAutospacing="1" w:after="100" w:afterAutospacing="1"/>
               <w:rPr>
                 <w:rFonts w:ascii="Times New Roman" w:eastAsia="Times New Roman" w:hAnsi="Times New Roman" w:cs="Times New Roman"/>
                 <w:sz w:val="24"/>
@@ -239,18 +213,13 @@
         </w:tc>
       </w:tr>
       <w:tr>
-        <w:trPr>
-          <w:tblCellSpacing w:w="15" w:type="dxa"/>
-        </w:trPr>
         <w:tc>
           <w:tcPr>
             <w:tcW w:w="0" w:type="auto"/>
-            <w:vAlign w:val="center"/>
             <w:hideMark/>
           </w:tcPr>
           <w:p>
             <w:pPr>
-              <w:spacing w:after="0" w:line="240" w:lineRule="auto"/>
               <w:rPr>
                 <w:rFonts w:ascii="Times New Roman" w:eastAsia="Times New Roman" w:hAnsi="Times New Roman" w:cs="Times New Roman"/>
                 <w:sz w:val="24"/>
@@ -270,7 +239,6 @@
         <w:tc>
           <w:tcPr>
             <w:tcW w:w="0" w:type="auto"/>
-            <w:vAlign w:val="center"/>
             <w:hideMark/>
           </w:tcPr>
           <w:p>
@@ -279,7 +247,7 @@
                 <w:ilvl w:val="0"/>
                 <w:numId w:val="2"/>
               </w:numPr>
-              <w:spacing w:before="100" w:beforeAutospacing="1" w:after="100" w:afterAutospacing="1" w:line="240" w:lineRule="auto"/>
+              <w:spacing w:before="100" w:beforeAutospacing="1" w:after="100" w:afterAutospacing="1"/>
               <w:rPr>
                 <w:rFonts w:ascii="Times New Roman" w:eastAsia="Times New Roman" w:hAnsi="Times New Roman" w:cs="Times New Roman"/>
                 <w:sz w:val="24"/>
@@ -301,7 +269,7 @@
                 <w:ilvl w:val="0"/>
                 <w:numId w:val="2"/>
               </w:numPr>
-              <w:spacing w:before="100" w:beforeAutospacing="1" w:after="100" w:afterAutospacing="1" w:line="240" w:lineRule="auto"/>
+              <w:spacing w:before="100" w:beforeAutospacing="1" w:after="100" w:afterAutospacing="1"/>
               <w:rPr>
                 <w:rFonts w:ascii="Times New Roman" w:eastAsia="Times New Roman" w:hAnsi="Times New Roman" w:cs="Times New Roman"/>
                 <w:sz w:val="24"/>
@@ -323,7 +291,7 @@
                 <w:ilvl w:val="0"/>
                 <w:numId w:val="2"/>
               </w:numPr>
-              <w:spacing w:before="100" w:beforeAutospacing="1" w:after="100" w:afterAutospacing="1" w:line="240" w:lineRule="auto"/>
+              <w:spacing w:before="100" w:beforeAutospacing="1" w:after="100" w:afterAutospacing="1"/>
               <w:rPr>
                 <w:rFonts w:ascii="Times New Roman" w:eastAsia="Times New Roman" w:hAnsi="Times New Roman" w:cs="Times New Roman"/>
                 <w:sz w:val="24"/>
@@ -345,7 +313,7 @@
                 <w:ilvl w:val="0"/>
                 <w:numId w:val="2"/>
               </w:numPr>
-              <w:spacing w:before="100" w:beforeAutospacing="1" w:after="100" w:afterAutospacing="1" w:line="240" w:lineRule="auto"/>
+              <w:spacing w:before="100" w:beforeAutospacing="1" w:after="100" w:afterAutospacing="1"/>
               <w:rPr>
                 <w:rFonts w:ascii="Times New Roman" w:eastAsia="Times New Roman" w:hAnsi="Times New Roman" w:cs="Times New Roman"/>
                 <w:sz w:val="24"/>
@@ -364,18 +332,13 @@
         </w:tc>
       </w:tr>
       <w:tr>
-        <w:trPr>
-          <w:tblCellSpacing w:w="15" w:type="dxa"/>
-        </w:trPr>
         <w:tc>
           <w:tcPr>
             <w:tcW w:w="0" w:type="auto"/>
-            <w:vAlign w:val="center"/>
             <w:hideMark/>
           </w:tcPr>
           <w:p>
             <w:pPr>
-              <w:spacing w:after="0" w:line="240" w:lineRule="auto"/>
               <w:rPr>
                 <w:rFonts w:ascii="Times New Roman" w:eastAsia="Times New Roman" w:hAnsi="Times New Roman" w:cs="Times New Roman"/>
                 <w:sz w:val="24"/>
@@ -395,7 +358,6 @@
         <w:tc>
           <w:tcPr>
             <w:tcW w:w="0" w:type="auto"/>
-            <w:vAlign w:val="center"/>
             <w:hideMark/>
           </w:tcPr>
           <w:p>
@@ -404,7 +366,7 @@
                 <w:ilvl w:val="0"/>
                 <w:numId w:val="3"/>
               </w:numPr>
-              <w:spacing w:before="100" w:beforeAutospacing="1" w:after="100" w:afterAutospacing="1" w:line="240" w:lineRule="auto"/>
+              <w:spacing w:before="100" w:beforeAutospacing="1" w:after="100" w:afterAutospacing="1"/>
               <w:rPr>
                 <w:rFonts w:ascii="Times New Roman" w:eastAsia="Times New Roman" w:hAnsi="Times New Roman" w:cs="Times New Roman"/>
                 <w:sz w:val="24"/>
@@ -426,7 +388,7 @@
                 <w:ilvl w:val="0"/>
                 <w:numId w:val="3"/>
               </w:numPr>
-              <w:spacing w:before="100" w:beforeAutospacing="1" w:after="100" w:afterAutospacing="1" w:line="240" w:lineRule="auto"/>
+              <w:spacing w:before="100" w:beforeAutospacing="1" w:after="100" w:afterAutospacing="1"/>
               <w:rPr>
                 <w:rFonts w:ascii="Times New Roman" w:eastAsia="Times New Roman" w:hAnsi="Times New Roman" w:cs="Times New Roman"/>
                 <w:sz w:val="24"/>
@@ -448,7 +410,7 @@
                 <w:ilvl w:val="0"/>
                 <w:numId w:val="3"/>
               </w:numPr>
-              <w:spacing w:before="100" w:beforeAutospacing="1" w:after="100" w:afterAutospacing="1" w:line="240" w:lineRule="auto"/>
+              <w:spacing w:before="100" w:beforeAutospacing="1" w:after="100" w:afterAutospacing="1"/>
               <w:rPr>
                 <w:rFonts w:ascii="Times New Roman" w:eastAsia="Times New Roman" w:hAnsi="Times New Roman" w:cs="Times New Roman"/>
                 <w:sz w:val="24"/>
@@ -470,7 +432,7 @@
                 <w:ilvl w:val="0"/>
                 <w:numId w:val="3"/>
               </w:numPr>
-              <w:spacing w:before="100" w:beforeAutospacing="1" w:after="100" w:afterAutospacing="1" w:line="240" w:lineRule="auto"/>
+              <w:spacing w:before="100" w:beforeAutospacing="1" w:after="100" w:afterAutospacing="1"/>
               <w:rPr>
                 <w:rFonts w:ascii="Times New Roman" w:eastAsia="Times New Roman" w:hAnsi="Times New Roman" w:cs="Times New Roman"/>
                 <w:sz w:val="24"/>
@@ -492,7 +454,7 @@
                 <w:ilvl w:val="0"/>
                 <w:numId w:val="3"/>
               </w:numPr>
-              <w:spacing w:before="100" w:beforeAutospacing="1" w:after="100" w:afterAutospacing="1" w:line="240" w:lineRule="auto"/>
+              <w:spacing w:before="100" w:beforeAutospacing="1" w:after="100" w:afterAutospacing="1"/>
               <w:rPr>
                 <w:rFonts w:ascii="Times New Roman" w:eastAsia="Times New Roman" w:hAnsi="Times New Roman" w:cs="Times New Roman"/>
                 <w:sz w:val="24"/>
@@ -514,7 +476,7 @@
                 <w:ilvl w:val="0"/>
                 <w:numId w:val="3"/>
               </w:numPr>
-              <w:spacing w:before="100" w:beforeAutospacing="1" w:after="100" w:afterAutospacing="1" w:line="240" w:lineRule="auto"/>
+              <w:spacing w:before="100" w:beforeAutospacing="1" w:after="100" w:afterAutospacing="1"/>
               <w:rPr>
                 <w:rFonts w:ascii="Times New Roman" w:eastAsia="Times New Roman" w:hAnsi="Times New Roman" w:cs="Times New Roman"/>
                 <w:sz w:val="24"/>
@@ -536,7 +498,7 @@
                 <w:ilvl w:val="0"/>
                 <w:numId w:val="3"/>
               </w:numPr>
-              <w:spacing w:before="100" w:beforeAutospacing="1" w:after="100" w:afterAutospacing="1" w:line="240" w:lineRule="auto"/>
+              <w:spacing w:before="100" w:beforeAutospacing="1" w:after="100" w:afterAutospacing="1"/>
               <w:rPr>
                 <w:rFonts w:ascii="Times New Roman" w:eastAsia="Times New Roman" w:hAnsi="Times New Roman" w:cs="Times New Roman"/>
                 <w:sz w:val="24"/>
@@ -558,7 +520,7 @@
                 <w:ilvl w:val="0"/>
                 <w:numId w:val="3"/>
               </w:numPr>
-              <w:spacing w:before="100" w:beforeAutospacing="1" w:after="100" w:afterAutospacing="1" w:line="240" w:lineRule="auto"/>
+              <w:spacing w:before="100" w:beforeAutospacing="1" w:after="100" w:afterAutospacing="1"/>
               <w:rPr>
                 <w:rFonts w:ascii="Times New Roman" w:eastAsia="Times New Roman" w:hAnsi="Times New Roman" w:cs="Times New Roman"/>
                 <w:sz w:val="24"/>
@@ -580,7 +542,7 @@
                 <w:ilvl w:val="0"/>
                 <w:numId w:val="3"/>
               </w:numPr>
-              <w:spacing w:before="100" w:beforeAutospacing="1" w:after="100" w:afterAutospacing="1" w:line="240" w:lineRule="auto"/>
+              <w:spacing w:before="100" w:beforeAutospacing="1" w:after="100" w:afterAutospacing="1"/>
               <w:rPr>
                 <w:rFonts w:ascii="Times New Roman" w:eastAsia="Times New Roman" w:hAnsi="Times New Roman" w:cs="Times New Roman"/>
                 <w:sz w:val="24"/>
@@ -602,7 +564,7 @@
                 <w:ilvl w:val="0"/>
                 <w:numId w:val="3"/>
               </w:numPr>
-              <w:spacing w:before="100" w:beforeAutospacing="1" w:after="100" w:afterAutospacing="1" w:line="240" w:lineRule="auto"/>
+              <w:spacing w:before="100" w:beforeAutospacing="1" w:after="100" w:afterAutospacing="1"/>
               <w:rPr>
                 <w:rFonts w:ascii="Times New Roman" w:eastAsia="Times New Roman" w:hAnsi="Times New Roman" w:cs="Times New Roman"/>
                 <w:sz w:val="24"/>
@@ -624,7 +586,7 @@
                 <w:ilvl w:val="0"/>
                 <w:numId w:val="3"/>
               </w:numPr>
-              <w:spacing w:before="100" w:beforeAutospacing="1" w:after="100" w:afterAutospacing="1" w:line="240" w:lineRule="auto"/>
+              <w:spacing w:before="100" w:beforeAutospacing="1" w:after="100" w:afterAutospacing="1"/>
               <w:rPr>
                 <w:rFonts w:ascii="Times New Roman" w:eastAsia="Times New Roman" w:hAnsi="Times New Roman" w:cs="Times New Roman"/>
                 <w:sz w:val="24"/>
@@ -643,18 +605,13 @@
         </w:tc>
       </w:tr>
       <w:tr>
-        <w:trPr>
-          <w:tblCellSpacing w:w="15" w:type="dxa"/>
-        </w:trPr>
         <w:tc>
           <w:tcPr>
             <w:tcW w:w="0" w:type="auto"/>
-            <w:vAlign w:val="center"/>
             <w:hideMark/>
           </w:tcPr>
           <w:p>
             <w:pPr>
-              <w:spacing w:after="0" w:line="240" w:lineRule="auto"/>
               <w:rPr>
                 <w:rFonts w:ascii="Times New Roman" w:eastAsia="Times New Roman" w:hAnsi="Times New Roman" w:cs="Times New Roman"/>
                 <w:sz w:val="24"/>
@@ -674,7 +631,6 @@
         <w:tc>
           <w:tcPr>
             <w:tcW w:w="0" w:type="auto"/>
-            <w:vAlign w:val="center"/>
             <w:hideMark/>
           </w:tcPr>
           <w:p>
@@ -683,7 +639,7 @@
                 <w:ilvl w:val="0"/>
                 <w:numId w:val="4"/>
               </w:numPr>
-              <w:spacing w:before="100" w:beforeAutospacing="1" w:after="100" w:afterAutospacing="1" w:line="240" w:lineRule="auto"/>
+              <w:spacing w:before="100" w:beforeAutospacing="1" w:after="100" w:afterAutospacing="1"/>
               <w:rPr>
                 <w:rFonts w:ascii="Times New Roman" w:eastAsia="Times New Roman" w:hAnsi="Times New Roman" w:cs="Times New Roman"/>
                 <w:sz w:val="24"/>
@@ -705,7 +661,7 @@
                 <w:ilvl w:val="0"/>
                 <w:numId w:val="4"/>
               </w:numPr>
-              <w:spacing w:before="100" w:beforeAutospacing="1" w:after="100" w:afterAutospacing="1" w:line="240" w:lineRule="auto"/>
+              <w:spacing w:before="100" w:beforeAutospacing="1" w:after="100" w:afterAutospacing="1"/>
               <w:rPr>
                 <w:rFonts w:ascii="Times New Roman" w:eastAsia="Times New Roman" w:hAnsi="Times New Roman" w:cs="Times New Roman"/>
                 <w:sz w:val="24"/>
@@ -727,7 +683,7 @@
                 <w:ilvl w:val="0"/>
                 <w:numId w:val="4"/>
               </w:numPr>
-              <w:spacing w:before="100" w:beforeAutospacing="1" w:after="100" w:afterAutospacing="1" w:line="240" w:lineRule="auto"/>
+              <w:spacing w:before="100" w:beforeAutospacing="1" w:after="100" w:afterAutospacing="1"/>
               <w:rPr>
                 <w:rFonts w:ascii="Times New Roman" w:eastAsia="Times New Roman" w:hAnsi="Times New Roman" w:cs="Times New Roman"/>
                 <w:sz w:val="24"/>
@@ -749,7 +705,7 @@
                 <w:ilvl w:val="0"/>
                 <w:numId w:val="4"/>
               </w:numPr>
-              <w:spacing w:before="100" w:beforeAutospacing="1" w:after="100" w:afterAutospacing="1" w:line="240" w:lineRule="auto"/>
+              <w:spacing w:before="100" w:beforeAutospacing="1" w:after="100" w:afterAutospacing="1"/>
               <w:rPr>
                 <w:rFonts w:ascii="Times New Roman" w:eastAsia="Times New Roman" w:hAnsi="Times New Roman" w:cs="Times New Roman"/>
                 <w:sz w:val="24"/>
@@ -771,7 +727,7 @@
                 <w:ilvl w:val="0"/>
                 <w:numId w:val="4"/>
               </w:numPr>
-              <w:spacing w:before="100" w:beforeAutospacing="1" w:after="100" w:afterAutospacing="1" w:line="240" w:lineRule="auto"/>
+              <w:spacing w:before="100" w:beforeAutospacing="1" w:after="100" w:afterAutospacing="1"/>
               <w:rPr>
                 <w:rFonts w:ascii="Times New Roman" w:eastAsia="Times New Roman" w:hAnsi="Times New Roman" w:cs="Times New Roman"/>
                 <w:sz w:val="24"/>
@@ -793,7 +749,7 @@
                 <w:ilvl w:val="0"/>
                 <w:numId w:val="4"/>
               </w:numPr>
-              <w:spacing w:before="100" w:beforeAutospacing="1" w:after="100" w:afterAutospacing="1" w:line="240" w:lineRule="auto"/>
+              <w:spacing w:before="100" w:beforeAutospacing="1" w:after="100" w:afterAutospacing="1"/>
               <w:rPr>
                 <w:rFonts w:ascii="Times New Roman" w:eastAsia="Times New Roman" w:hAnsi="Times New Roman" w:cs="Times New Roman"/>
                 <w:sz w:val="24"/>
@@ -815,7 +771,7 @@
                 <w:ilvl w:val="0"/>
                 <w:numId w:val="4"/>
               </w:numPr>
-              <w:spacing w:before="100" w:beforeAutospacing="1" w:after="100" w:afterAutospacing="1" w:line="240" w:lineRule="auto"/>
+              <w:spacing w:before="100" w:beforeAutospacing="1" w:after="100" w:afterAutospacing="1"/>
               <w:rPr>
                 <w:rFonts w:ascii="Times New Roman" w:eastAsia="Times New Roman" w:hAnsi="Times New Roman" w:cs="Times New Roman"/>
                 <w:sz w:val="24"/>
@@ -837,7 +793,7 @@
                 <w:ilvl w:val="0"/>
                 <w:numId w:val="4"/>
               </w:numPr>
-              <w:spacing w:before="100" w:beforeAutospacing="1" w:after="100" w:afterAutospacing="1" w:line="240" w:lineRule="auto"/>
+              <w:spacing w:before="100" w:beforeAutospacing="1" w:after="100" w:afterAutospacing="1"/>
               <w:rPr>
                 <w:rFonts w:ascii="Times New Roman" w:eastAsia="Times New Roman" w:hAnsi="Times New Roman" w:cs="Times New Roman"/>
                 <w:sz w:val="24"/>
@@ -856,18 +812,13 @@
         </w:tc>
       </w:tr>
       <w:tr>
-        <w:trPr>
-          <w:tblCellSpacing w:w="15" w:type="dxa"/>
-        </w:trPr>
         <w:tc>
           <w:tcPr>
             <w:tcW w:w="0" w:type="auto"/>
-            <w:vAlign w:val="center"/>
             <w:hideMark/>
           </w:tcPr>
           <w:p>
             <w:pPr>
-              <w:spacing w:after="0" w:line="240" w:lineRule="auto"/>
               <w:rPr>
                 <w:rFonts w:ascii="Times New Roman" w:eastAsia="Times New Roman" w:hAnsi="Times New Roman" w:cs="Times New Roman"/>
                 <w:sz w:val="24"/>
@@ -891,7 +842,6 @@
         <w:tc>
           <w:tcPr>
             <w:tcW w:w="0" w:type="auto"/>
-            <w:vAlign w:val="center"/>
             <w:hideMark/>
           </w:tcPr>
           <w:p>
@@ -900,7 +850,7 @@
                 <w:ilvl w:val="0"/>
                 <w:numId w:val="5"/>
               </w:numPr>
-              <w:spacing w:before="100" w:beforeAutospacing="1" w:after="100" w:afterAutospacing="1" w:line="240" w:lineRule="auto"/>
+              <w:spacing w:before="100" w:beforeAutospacing="1" w:after="100" w:afterAutospacing="1"/>
               <w:rPr>
                 <w:rFonts w:ascii="Times New Roman" w:eastAsia="Times New Roman" w:hAnsi="Times New Roman" w:cs="Times New Roman"/>
                 <w:sz w:val="24"/>
@@ -922,7 +872,7 @@
                 <w:ilvl w:val="0"/>
                 <w:numId w:val="5"/>
               </w:numPr>
-              <w:spacing w:before="100" w:beforeAutospacing="1" w:after="100" w:afterAutospacing="1" w:line="240" w:lineRule="auto"/>
+              <w:spacing w:before="100" w:beforeAutospacing="1" w:after="100" w:afterAutospacing="1"/>
               <w:rPr>
                 <w:rFonts w:ascii="Times New Roman" w:eastAsia="Times New Roman" w:hAnsi="Times New Roman" w:cs="Times New Roman"/>
                 <w:sz w:val="24"/>
@@ -944,7 +894,7 @@
                 <w:ilvl w:val="0"/>
                 <w:numId w:val="5"/>
               </w:numPr>
-              <w:spacing w:before="100" w:beforeAutospacing="1" w:after="100" w:afterAutospacing="1" w:line="240" w:lineRule="auto"/>
+              <w:spacing w:before="100" w:beforeAutospacing="1" w:after="100" w:afterAutospacing="1"/>
               <w:rPr>
                 <w:rFonts w:ascii="Times New Roman" w:eastAsia="Times New Roman" w:hAnsi="Times New Roman" w:cs="Times New Roman"/>
                 <w:sz w:val="24"/>
@@ -966,7 +916,7 @@
                 <w:ilvl w:val="0"/>
                 <w:numId w:val="5"/>
               </w:numPr>
-              <w:spacing w:before="100" w:beforeAutospacing="1" w:after="100" w:afterAutospacing="1" w:line="240" w:lineRule="auto"/>
+              <w:spacing w:before="100" w:beforeAutospacing="1" w:after="100" w:afterAutospacing="1"/>
               <w:rPr>
                 <w:rFonts w:ascii="Times New Roman" w:eastAsia="Times New Roman" w:hAnsi="Times New Roman" w:cs="Times New Roman"/>
                 <w:sz w:val="24"/>
@@ -988,7 +938,7 @@
                 <w:ilvl w:val="0"/>
                 <w:numId w:val="5"/>
               </w:numPr>
-              <w:spacing w:before="100" w:beforeAutospacing="1" w:after="100" w:afterAutospacing="1" w:line="240" w:lineRule="auto"/>
+              <w:spacing w:before="100" w:beforeAutospacing="1" w:after="100" w:afterAutospacing="1"/>
               <w:rPr>
                 <w:rFonts w:ascii="Times New Roman" w:eastAsia="Times New Roman" w:hAnsi="Times New Roman" w:cs="Times New Roman"/>
                 <w:sz w:val="24"/>
@@ -1007,18 +957,13 @@
         </w:tc>
       </w:tr>
       <w:tr>
-        <w:trPr>
-          <w:tblCellSpacing w:w="15" w:type="dxa"/>
-        </w:trPr>
         <w:tc>
           <w:tcPr>
             <w:tcW w:w="0" w:type="auto"/>
-            <w:vAlign w:val="center"/>
             <w:hideMark/>
           </w:tcPr>
           <w:p>
             <w:pPr>
-              <w:spacing w:after="0" w:line="240" w:lineRule="auto"/>
               <w:rPr>
                 <w:rFonts w:ascii="Times New Roman" w:eastAsia="Times New Roman" w:hAnsi="Times New Roman" w:cs="Times New Roman"/>
                 <w:sz w:val="24"/>
@@ -1042,7 +987,6 @@
         <w:tc>
           <w:tcPr>
             <w:tcW w:w="0" w:type="auto"/>
-            <w:vAlign w:val="center"/>
             <w:hideMark/>
           </w:tcPr>
           <w:p>
@@ -1051,7 +995,7 @@
                 <w:ilvl w:val="0"/>
                 <w:numId w:val="6"/>
               </w:numPr>
-              <w:spacing w:before="100" w:beforeAutospacing="1" w:after="100" w:afterAutospacing="1" w:line="240" w:lineRule="auto"/>
+              <w:spacing w:before="100" w:beforeAutospacing="1" w:after="100" w:afterAutospacing="1"/>
               <w:rPr>
                 <w:rFonts w:ascii="Times New Roman" w:eastAsia="Times New Roman" w:hAnsi="Times New Roman" w:cs="Times New Roman"/>
                 <w:sz w:val="24"/>
@@ -1073,7 +1017,7 @@
                 <w:ilvl w:val="0"/>
                 <w:numId w:val="6"/>
               </w:numPr>
-              <w:spacing w:before="100" w:beforeAutospacing="1" w:after="100" w:afterAutospacing="1" w:line="240" w:lineRule="auto"/>
+              <w:spacing w:before="100" w:beforeAutospacing="1" w:after="100" w:afterAutospacing="1"/>
               <w:rPr>
                 <w:rFonts w:ascii="Times New Roman" w:eastAsia="Times New Roman" w:hAnsi="Times New Roman" w:cs="Times New Roman"/>
                 <w:sz w:val="24"/>
@@ -1095,7 +1039,7 @@
                 <w:ilvl w:val="0"/>
                 <w:numId w:val="6"/>
               </w:numPr>
-              <w:spacing w:before="100" w:beforeAutospacing="1" w:after="100" w:afterAutospacing="1" w:line="240" w:lineRule="auto"/>
+              <w:spacing w:before="100" w:beforeAutospacing="1" w:after="100" w:afterAutospacing="1"/>
               <w:rPr>
                 <w:rFonts w:ascii="Times New Roman" w:eastAsia="Times New Roman" w:hAnsi="Times New Roman" w:cs="Times New Roman"/>
                 <w:sz w:val="24"/>
@@ -1117,7 +1061,7 @@
                 <w:ilvl w:val="0"/>
                 <w:numId w:val="6"/>
               </w:numPr>
-              <w:spacing w:before="100" w:beforeAutospacing="1" w:after="100" w:afterAutospacing="1" w:line="240" w:lineRule="auto"/>
+              <w:spacing w:before="100" w:beforeAutospacing="1" w:after="100" w:afterAutospacing="1"/>
               <w:rPr>
                 <w:rFonts w:ascii="Times New Roman" w:eastAsia="Times New Roman" w:hAnsi="Times New Roman" w:cs="Times New Roman"/>
                 <w:sz w:val="24"/>
@@ -1139,7 +1083,7 @@
                 <w:ilvl w:val="0"/>
                 <w:numId w:val="6"/>
               </w:numPr>
-              <w:spacing w:before="100" w:beforeAutospacing="1" w:after="100" w:afterAutospacing="1" w:line="240" w:lineRule="auto"/>
+              <w:spacing w:before="100" w:beforeAutospacing="1" w:after="100" w:afterAutospacing="1"/>
               <w:rPr>
                 <w:rFonts w:ascii="Times New Roman" w:eastAsia="Times New Roman" w:hAnsi="Times New Roman" w:cs="Times New Roman"/>
                 <w:sz w:val="24"/>
@@ -1161,7 +1105,7 @@
                 <w:ilvl w:val="0"/>
                 <w:numId w:val="6"/>
               </w:numPr>
-              <w:spacing w:before="100" w:beforeAutospacing="1" w:after="100" w:afterAutospacing="1" w:line="240" w:lineRule="auto"/>
+              <w:spacing w:before="100" w:beforeAutospacing="1" w:after="100" w:afterAutospacing="1"/>
               <w:rPr>
                 <w:rFonts w:ascii="Times New Roman" w:eastAsia="Times New Roman" w:hAnsi="Times New Roman" w:cs="Times New Roman"/>
                 <w:sz w:val="24"/>
@@ -1183,7 +1127,29 @@
                 <w:ilvl w:val="0"/>
                 <w:numId w:val="6"/>
               </w:numPr>
-              <w:spacing w:before="100" w:beforeAutospacing="1" w:after="100" w:afterAutospacing="1" w:line="240" w:lineRule="auto"/>
+              <w:spacing w:before="100" w:beforeAutospacing="1" w:after="100" w:afterAutospacing="1"/>
+              <w:rPr>
+                <w:rFonts w:ascii="Times New Roman" w:eastAsia="Times New Roman" w:hAnsi="Times New Roman" w:cs="Times New Roman"/>
+                <w:sz w:val="24"/>
+                <w:szCs w:val="24"/>
+              </w:rPr>
+            </w:pPr>
+            <w:r>
+              <w:rPr>
+                <w:rFonts w:ascii="Times New Roman" w:eastAsia="Times New Roman" w:hAnsi="Times New Roman" w:cs="Times New Roman"/>
+                <w:sz w:val="24"/>
+                <w:szCs w:val="24"/>
+              </w:rPr>
+              <w:t>0F0PV-AWJ0L-GZLM0-H1874-CA839</w:t>
+            </w:r>
+          </w:p>
+          <w:p>
+            <w:pPr>
+              <w:numPr>
+                <w:ilvl w:val="0"/>
+                <w:numId w:val="6"/>
+              </w:numPr>
+              <w:spacing w:before="100" w:beforeAutospacing="1" w:after="100" w:afterAutospacing="1"/>
               <w:rPr>
                 <w:rFonts w:ascii="Times New Roman" w:eastAsia="Times New Roman" w:hAnsi="Times New Roman" w:cs="Times New Roman"/>
                 <w:sz w:val="24"/>
@@ -1197,7 +1163,7 @@
                 <w:szCs w:val="24"/>
               </w:rPr>
               <w:lastRenderedPageBreak/>
-              <w:t>0F0PV-AWJ0L-GZLM0-H1874-CA839</w:t>
+              <w:t>0A6H6-4DL4N-KZQX9-Y09QH-9AF3G</w:t>
             </w:r>
           </w:p>
           <w:p>
@@ -1206,20 +1172,20 @@
                 <w:ilvl w:val="0"/>
                 <w:numId w:val="6"/>
               </w:numPr>
-              <w:spacing w:before="100" w:beforeAutospacing="1" w:after="100" w:afterAutospacing="1" w:line="240" w:lineRule="auto"/>
-              <w:rPr>
-                <w:rFonts w:ascii="Times New Roman" w:eastAsia="Times New Roman" w:hAnsi="Times New Roman" w:cs="Times New Roman"/>
-                <w:sz w:val="24"/>
-                <w:szCs w:val="24"/>
-              </w:rPr>
-            </w:pPr>
-            <w:r>
-              <w:rPr>
-                <w:rFonts w:ascii="Times New Roman" w:eastAsia="Times New Roman" w:hAnsi="Times New Roman" w:cs="Times New Roman"/>
-                <w:sz w:val="24"/>
-                <w:szCs w:val="24"/>
-              </w:rPr>
-              <w:t>0A6H6-4DL4N-KZQX9-Y09QH-9AF3G</w:t>
+              <w:spacing w:before="100" w:beforeAutospacing="1" w:after="100" w:afterAutospacing="1"/>
+              <w:rPr>
+                <w:rFonts w:ascii="Times New Roman" w:eastAsia="Times New Roman" w:hAnsi="Times New Roman" w:cs="Times New Roman"/>
+                <w:sz w:val="24"/>
+                <w:szCs w:val="24"/>
+              </w:rPr>
+            </w:pPr>
+            <w:r>
+              <w:rPr>
+                <w:rFonts w:ascii="Times New Roman" w:eastAsia="Times New Roman" w:hAnsi="Times New Roman" w:cs="Times New Roman"/>
+                <w:sz w:val="24"/>
+                <w:szCs w:val="24"/>
+              </w:rPr>
+              <w:t>0F23V-4D38L-9ZQ38-2K37H-83C50</w:t>
             </w:r>
           </w:p>
           <w:p>
@@ -1228,20 +1194,20 @@
                 <w:ilvl w:val="0"/>
                 <w:numId w:val="6"/>
               </w:numPr>
-              <w:spacing w:before="100" w:beforeAutospacing="1" w:after="100" w:afterAutospacing="1" w:line="240" w:lineRule="auto"/>
-              <w:rPr>
-                <w:rFonts w:ascii="Times New Roman" w:eastAsia="Times New Roman" w:hAnsi="Times New Roman" w:cs="Times New Roman"/>
-                <w:sz w:val="24"/>
-                <w:szCs w:val="24"/>
-              </w:rPr>
-            </w:pPr>
-            <w:r>
-              <w:rPr>
-                <w:rFonts w:ascii="Times New Roman" w:eastAsia="Times New Roman" w:hAnsi="Times New Roman" w:cs="Times New Roman"/>
-                <w:sz w:val="24"/>
-                <w:szCs w:val="24"/>
-              </w:rPr>
-              <w:t>0F23V-4D38L-9ZQ38-2K37H-83C50</w:t>
+              <w:spacing w:before="100" w:beforeAutospacing="1" w:after="100" w:afterAutospacing="1"/>
+              <w:rPr>
+                <w:rFonts w:ascii="Times New Roman" w:eastAsia="Times New Roman" w:hAnsi="Times New Roman" w:cs="Times New Roman"/>
+                <w:sz w:val="24"/>
+                <w:szCs w:val="24"/>
+              </w:rPr>
+            </w:pPr>
+            <w:r>
+              <w:rPr>
+                <w:rFonts w:ascii="Times New Roman" w:eastAsia="Times New Roman" w:hAnsi="Times New Roman" w:cs="Times New Roman"/>
+                <w:sz w:val="24"/>
+                <w:szCs w:val="24"/>
+              </w:rPr>
+              <w:t>0F03K-80JEQ-8ZF89-8287H-A2R47</w:t>
             </w:r>
           </w:p>
           <w:p>
@@ -1250,20 +1216,20 @@
                 <w:ilvl w:val="0"/>
                 <w:numId w:val="6"/>
               </w:numPr>
-              <w:spacing w:before="100" w:beforeAutospacing="1" w:after="100" w:afterAutospacing="1" w:line="240" w:lineRule="auto"/>
-              <w:rPr>
-                <w:rFonts w:ascii="Times New Roman" w:eastAsia="Times New Roman" w:hAnsi="Times New Roman" w:cs="Times New Roman"/>
-                <w:sz w:val="24"/>
-                <w:szCs w:val="24"/>
-              </w:rPr>
-            </w:pPr>
-            <w:r>
-              <w:rPr>
-                <w:rFonts w:ascii="Times New Roman" w:eastAsia="Times New Roman" w:hAnsi="Times New Roman" w:cs="Times New Roman"/>
-                <w:sz w:val="24"/>
-                <w:szCs w:val="24"/>
-              </w:rPr>
-              <w:t>0F03K-80JEQ-8ZF89-8287H-A2R47</w:t>
+              <w:spacing w:before="100" w:beforeAutospacing="1" w:after="100" w:afterAutospacing="1"/>
+              <w:rPr>
+                <w:rFonts w:ascii="Times New Roman" w:eastAsia="Times New Roman" w:hAnsi="Times New Roman" w:cs="Times New Roman"/>
+                <w:sz w:val="24"/>
+                <w:szCs w:val="24"/>
+              </w:rPr>
+            </w:pPr>
+            <w:r>
+              <w:rPr>
+                <w:rFonts w:ascii="Times New Roman" w:eastAsia="Times New Roman" w:hAnsi="Times New Roman" w:cs="Times New Roman"/>
+                <w:sz w:val="24"/>
+                <w:szCs w:val="24"/>
+              </w:rPr>
+              <w:t>0A22R-400EM-EZ4W8-3K9NK-3AUPL</w:t>
             </w:r>
           </w:p>
           <w:p>
@@ -1272,29 +1238,7 @@
                 <w:ilvl w:val="0"/>
                 <w:numId w:val="6"/>
               </w:numPr>
-              <w:spacing w:before="100" w:beforeAutospacing="1" w:after="100" w:afterAutospacing="1" w:line="240" w:lineRule="auto"/>
-              <w:rPr>
-                <w:rFonts w:ascii="Times New Roman" w:eastAsia="Times New Roman" w:hAnsi="Times New Roman" w:cs="Times New Roman"/>
-                <w:sz w:val="24"/>
-                <w:szCs w:val="24"/>
-              </w:rPr>
-            </w:pPr>
-            <w:r>
-              <w:rPr>
-                <w:rFonts w:ascii="Times New Roman" w:eastAsia="Times New Roman" w:hAnsi="Times New Roman" w:cs="Times New Roman"/>
-                <w:sz w:val="24"/>
-                <w:szCs w:val="24"/>
-              </w:rPr>
-              <w:t>0A22R-400EM-EZ4W8-3K9NK-3AUPL</w:t>
-            </w:r>
-          </w:p>
-          <w:p>
-            <w:pPr>
-              <w:numPr>
-                <w:ilvl w:val="0"/>
-                <w:numId w:val="6"/>
-              </w:numPr>
-              <w:spacing w:before="100" w:beforeAutospacing="1" w:after="100" w:afterAutospacing="1" w:line="240" w:lineRule="auto"/>
+              <w:spacing w:before="100" w:beforeAutospacing="1" w:after="100" w:afterAutospacing="1"/>
               <w:rPr>
                 <w:rFonts w:ascii="Times New Roman" w:eastAsia="Times New Roman" w:hAnsi="Times New Roman" w:cs="Times New Roman"/>
                 <w:sz w:val="24"/>
@@ -1313,18 +1257,13 @@
         </w:tc>
       </w:tr>
       <w:tr>
-        <w:trPr>
-          <w:tblCellSpacing w:w="15" w:type="dxa"/>
-        </w:trPr>
         <w:tc>
           <w:tcPr>
             <w:tcW w:w="0" w:type="auto"/>
-            <w:vAlign w:val="center"/>
             <w:hideMark/>
           </w:tcPr>
           <w:p>
             <w:pPr>
-              <w:spacing w:after="0" w:line="240" w:lineRule="auto"/>
               <w:rPr>
                 <w:rFonts w:ascii="Times New Roman" w:eastAsia="Times New Roman" w:hAnsi="Times New Roman" w:cs="Times New Roman"/>
                 <w:sz w:val="24"/>
@@ -1348,7 +1287,6 @@
         <w:tc>
           <w:tcPr>
             <w:tcW w:w="0" w:type="auto"/>
-            <w:vAlign w:val="center"/>
             <w:hideMark/>
           </w:tcPr>
           <w:p>
@@ -1357,7 +1295,7 @@
                 <w:ilvl w:val="0"/>
                 <w:numId w:val="7"/>
               </w:numPr>
-              <w:spacing w:before="100" w:beforeAutospacing="1" w:after="100" w:afterAutospacing="1" w:line="240" w:lineRule="auto"/>
+              <w:spacing w:before="100" w:beforeAutospacing="1" w:after="100" w:afterAutospacing="1"/>
               <w:rPr>
                 <w:rFonts w:ascii="Times New Roman" w:eastAsia="Times New Roman" w:hAnsi="Times New Roman" w:cs="Times New Roman"/>
                 <w:sz w:val="24"/>
@@ -1379,7 +1317,7 @@
                 <w:ilvl w:val="0"/>
                 <w:numId w:val="7"/>
               </w:numPr>
-              <w:spacing w:before="100" w:beforeAutospacing="1" w:after="100" w:afterAutospacing="1" w:line="240" w:lineRule="auto"/>
+              <w:spacing w:before="100" w:beforeAutospacing="1" w:after="100" w:afterAutospacing="1"/>
               <w:rPr>
                 <w:rFonts w:ascii="Times New Roman" w:eastAsia="Times New Roman" w:hAnsi="Times New Roman" w:cs="Times New Roman"/>
                 <w:sz w:val="24"/>
@@ -1401,7 +1339,7 @@
                 <w:ilvl w:val="0"/>
                 <w:numId w:val="7"/>
               </w:numPr>
-              <w:spacing w:before="100" w:beforeAutospacing="1" w:after="100" w:afterAutospacing="1" w:line="240" w:lineRule="auto"/>
+              <w:spacing w:before="100" w:beforeAutospacing="1" w:after="100" w:afterAutospacing="1"/>
               <w:rPr>
                 <w:rFonts w:ascii="Times New Roman" w:eastAsia="Times New Roman" w:hAnsi="Times New Roman" w:cs="Times New Roman"/>
                 <w:sz w:val="24"/>
@@ -1423,7 +1361,7 @@
                 <w:ilvl w:val="0"/>
                 <w:numId w:val="7"/>
               </w:numPr>
-              <w:spacing w:before="100" w:beforeAutospacing="1" w:after="100" w:afterAutospacing="1" w:line="240" w:lineRule="auto"/>
+              <w:spacing w:before="100" w:beforeAutospacing="1" w:after="100" w:afterAutospacing="1"/>
               <w:rPr>
                 <w:rFonts w:ascii="Times New Roman" w:eastAsia="Times New Roman" w:hAnsi="Times New Roman" w:cs="Times New Roman"/>
                 <w:sz w:val="24"/>
@@ -1445,7 +1383,7 @@
                 <w:ilvl w:val="0"/>
                 <w:numId w:val="7"/>
               </w:numPr>
-              <w:spacing w:before="100" w:beforeAutospacing="1" w:after="100" w:afterAutospacing="1" w:line="240" w:lineRule="auto"/>
+              <w:spacing w:before="100" w:beforeAutospacing="1" w:after="100" w:afterAutospacing="1"/>
               <w:rPr>
                 <w:rFonts w:ascii="Times New Roman" w:eastAsia="Times New Roman" w:hAnsi="Times New Roman" w:cs="Times New Roman"/>
                 <w:sz w:val="24"/>
@@ -1467,7 +1405,7 @@
                 <w:ilvl w:val="0"/>
                 <w:numId w:val="7"/>
               </w:numPr>
-              <w:spacing w:before="100" w:beforeAutospacing="1" w:after="100" w:afterAutospacing="1" w:line="240" w:lineRule="auto"/>
+              <w:spacing w:before="100" w:beforeAutospacing="1" w:after="100" w:afterAutospacing="1"/>
               <w:rPr>
                 <w:rFonts w:ascii="Times New Roman" w:eastAsia="Times New Roman" w:hAnsi="Times New Roman" w:cs="Times New Roman"/>
                 <w:sz w:val="24"/>
@@ -1489,7 +1427,7 @@
                 <w:ilvl w:val="0"/>
                 <w:numId w:val="7"/>
               </w:numPr>
-              <w:spacing w:before="100" w:beforeAutospacing="1" w:after="100" w:afterAutospacing="1" w:line="240" w:lineRule="auto"/>
+              <w:spacing w:before="100" w:beforeAutospacing="1" w:after="100" w:afterAutospacing="1"/>
               <w:rPr>
                 <w:rFonts w:ascii="Times New Roman" w:eastAsia="Times New Roman" w:hAnsi="Times New Roman" w:cs="Times New Roman"/>
                 <w:sz w:val="24"/>
@@ -1511,7 +1449,7 @@
                 <w:ilvl w:val="0"/>
                 <w:numId w:val="7"/>
               </w:numPr>
-              <w:spacing w:before="100" w:beforeAutospacing="1" w:after="100" w:afterAutospacing="1" w:line="240" w:lineRule="auto"/>
+              <w:spacing w:before="100" w:beforeAutospacing="1" w:after="100" w:afterAutospacing="1"/>
               <w:rPr>
                 <w:rFonts w:ascii="Times New Roman" w:eastAsia="Times New Roman" w:hAnsi="Times New Roman" w:cs="Times New Roman"/>
                 <w:sz w:val="24"/>
@@ -1533,7 +1471,7 @@
                 <w:ilvl w:val="0"/>
                 <w:numId w:val="7"/>
               </w:numPr>
-              <w:spacing w:before="100" w:beforeAutospacing="1" w:after="100" w:afterAutospacing="1" w:line="240" w:lineRule="auto"/>
+              <w:spacing w:before="100" w:beforeAutospacing="1" w:after="100" w:afterAutospacing="1"/>
               <w:rPr>
                 <w:rFonts w:ascii="Times New Roman" w:eastAsia="Times New Roman" w:hAnsi="Times New Roman" w:cs="Times New Roman"/>
                 <w:sz w:val="24"/>
@@ -1555,7 +1493,7 @@
                 <w:ilvl w:val="0"/>
                 <w:numId w:val="7"/>
               </w:numPr>
-              <w:spacing w:before="100" w:beforeAutospacing="1" w:after="100" w:afterAutospacing="1" w:line="240" w:lineRule="auto"/>
+              <w:spacing w:before="100" w:beforeAutospacing="1" w:after="100" w:afterAutospacing="1"/>
               <w:rPr>
                 <w:rFonts w:ascii="Times New Roman" w:eastAsia="Times New Roman" w:hAnsi="Times New Roman" w:cs="Times New Roman"/>
                 <w:sz w:val="24"/>
@@ -1577,7 +1515,7 @@
                 <w:ilvl w:val="0"/>
                 <w:numId w:val="7"/>
               </w:numPr>
-              <w:spacing w:before="100" w:beforeAutospacing="1" w:after="100" w:afterAutospacing="1" w:line="240" w:lineRule="auto"/>
+              <w:spacing w:before="100" w:beforeAutospacing="1" w:after="100" w:afterAutospacing="1"/>
               <w:rPr>
                 <w:rFonts w:ascii="Times New Roman" w:eastAsia="Times New Roman" w:hAnsi="Times New Roman" w:cs="Times New Roman"/>
                 <w:sz w:val="24"/>
@@ -1597,18 +1535,13 @@
         </w:tc>
       </w:tr>
       <w:tr>
-        <w:trPr>
-          <w:tblCellSpacing w:w="15" w:type="dxa"/>
-        </w:trPr>
         <w:tc>
           <w:tcPr>
             <w:tcW w:w="0" w:type="auto"/>
-            <w:vAlign w:val="center"/>
             <w:hideMark/>
           </w:tcPr>
           <w:p>
             <w:pPr>
-              <w:spacing w:after="0" w:line="240" w:lineRule="auto"/>
               <w:rPr>
                 <w:rFonts w:ascii="Times New Roman" w:eastAsia="Times New Roman" w:hAnsi="Times New Roman" w:cs="Times New Roman"/>
                 <w:sz w:val="24"/>
@@ -1632,7 +1565,6 @@
         <w:tc>
           <w:tcPr>
             <w:tcW w:w="0" w:type="auto"/>
-            <w:vAlign w:val="center"/>
             <w:hideMark/>
           </w:tcPr>
           <w:p>
@@ -1641,7 +1573,7 @@
                 <w:ilvl w:val="0"/>
                 <w:numId w:val="8"/>
               </w:numPr>
-              <w:spacing w:before="100" w:beforeAutospacing="1" w:after="100" w:afterAutospacing="1" w:line="240" w:lineRule="auto"/>
+              <w:spacing w:before="100" w:beforeAutospacing="1" w:after="100" w:afterAutospacing="1"/>
               <w:rPr>
                 <w:rFonts w:ascii="Times New Roman" w:eastAsia="Times New Roman" w:hAnsi="Times New Roman" w:cs="Times New Roman"/>
                 <w:sz w:val="24"/>
@@ -1663,7 +1595,7 @@
                 <w:ilvl w:val="0"/>
                 <w:numId w:val="8"/>
               </w:numPr>
-              <w:spacing w:before="100" w:beforeAutospacing="1" w:after="100" w:afterAutospacing="1" w:line="240" w:lineRule="auto"/>
+              <w:spacing w:before="100" w:beforeAutospacing="1" w:after="100" w:afterAutospacing="1"/>
               <w:rPr>
                 <w:rFonts w:ascii="Times New Roman" w:eastAsia="Times New Roman" w:hAnsi="Times New Roman" w:cs="Times New Roman"/>
                 <w:sz w:val="24"/>
@@ -1685,7 +1617,7 @@
                 <w:ilvl w:val="0"/>
                 <w:numId w:val="8"/>
               </w:numPr>
-              <w:spacing w:before="100" w:beforeAutospacing="1" w:after="100" w:afterAutospacing="1" w:line="240" w:lineRule="auto"/>
+              <w:spacing w:before="100" w:beforeAutospacing="1" w:after="100" w:afterAutospacing="1"/>
               <w:rPr>
                 <w:rFonts w:ascii="Times New Roman" w:eastAsia="Times New Roman" w:hAnsi="Times New Roman" w:cs="Times New Roman"/>
                 <w:sz w:val="24"/>
@@ -1707,7 +1639,7 @@
                 <w:ilvl w:val="0"/>
                 <w:numId w:val="8"/>
               </w:numPr>
-              <w:spacing w:before="100" w:beforeAutospacing="1" w:after="100" w:afterAutospacing="1" w:line="240" w:lineRule="auto"/>
+              <w:spacing w:before="100" w:beforeAutospacing="1" w:after="100" w:afterAutospacing="1"/>
               <w:rPr>
                 <w:rFonts w:ascii="Times New Roman" w:eastAsia="Times New Roman" w:hAnsi="Times New Roman" w:cs="Times New Roman"/>
                 <w:sz w:val="24"/>
@@ -1729,7 +1661,7 @@
                 <w:ilvl w:val="0"/>
                 <w:numId w:val="8"/>
               </w:numPr>
-              <w:spacing w:before="100" w:beforeAutospacing="1" w:after="100" w:afterAutospacing="1" w:line="240" w:lineRule="auto"/>
+              <w:spacing w:before="100" w:beforeAutospacing="1" w:after="100" w:afterAutospacing="1"/>
               <w:rPr>
                 <w:rFonts w:ascii="Times New Roman" w:eastAsia="Times New Roman" w:hAnsi="Times New Roman" w:cs="Times New Roman"/>
                 <w:sz w:val="24"/>
@@ -1751,7 +1683,7 @@
                 <w:ilvl w:val="0"/>
                 <w:numId w:val="8"/>
               </w:numPr>
-              <w:spacing w:before="100" w:beforeAutospacing="1" w:after="100" w:afterAutospacing="1" w:line="240" w:lineRule="auto"/>
+              <w:spacing w:before="100" w:beforeAutospacing="1" w:after="100" w:afterAutospacing="1"/>
               <w:rPr>
                 <w:rFonts w:ascii="Times New Roman" w:eastAsia="Times New Roman" w:hAnsi="Times New Roman" w:cs="Times New Roman"/>
                 <w:sz w:val="24"/>
@@ -1773,7 +1705,7 @@
                 <w:ilvl w:val="0"/>
                 <w:numId w:val="8"/>
               </w:numPr>
-              <w:spacing w:before="100" w:beforeAutospacing="1" w:after="100" w:afterAutospacing="1" w:line="240" w:lineRule="auto"/>
+              <w:spacing w:before="100" w:beforeAutospacing="1" w:after="100" w:afterAutospacing="1"/>
               <w:rPr>
                 <w:rFonts w:ascii="Times New Roman" w:eastAsia="Times New Roman" w:hAnsi="Times New Roman" w:cs="Times New Roman"/>
                 <w:sz w:val="24"/>
@@ -1795,7 +1727,7 @@
                 <w:ilvl w:val="0"/>
                 <w:numId w:val="8"/>
               </w:numPr>
-              <w:spacing w:before="100" w:beforeAutospacing="1" w:after="100" w:afterAutospacing="1" w:line="240" w:lineRule="auto"/>
+              <w:spacing w:before="100" w:beforeAutospacing="1" w:after="100" w:afterAutospacing="1"/>
               <w:rPr>
                 <w:rFonts w:ascii="Times New Roman" w:eastAsia="Times New Roman" w:hAnsi="Times New Roman" w:cs="Times New Roman"/>
                 <w:sz w:val="24"/>
@@ -1817,7 +1749,7 @@
                 <w:ilvl w:val="0"/>
                 <w:numId w:val="8"/>
               </w:numPr>
-              <w:spacing w:before="100" w:beforeAutospacing="1" w:after="100" w:afterAutospacing="1" w:line="240" w:lineRule="auto"/>
+              <w:spacing w:before="100" w:beforeAutospacing="1" w:after="100" w:afterAutospacing="1"/>
               <w:rPr>
                 <w:rFonts w:ascii="Times New Roman" w:eastAsia="Times New Roman" w:hAnsi="Times New Roman" w:cs="Times New Roman"/>
                 <w:sz w:val="24"/>
@@ -1839,7 +1771,7 @@
                 <w:ilvl w:val="0"/>
                 <w:numId w:val="8"/>
               </w:numPr>
-              <w:spacing w:before="100" w:beforeAutospacing="1" w:after="100" w:afterAutospacing="1" w:line="240" w:lineRule="auto"/>
+              <w:spacing w:before="100" w:beforeAutospacing="1" w:after="100" w:afterAutospacing="1"/>
               <w:rPr>
                 <w:rFonts w:ascii="Times New Roman" w:eastAsia="Times New Roman" w:hAnsi="Times New Roman" w:cs="Times New Roman"/>
                 <w:sz w:val="24"/>
@@ -1862,7 +1794,7 @@
                 <w:ilvl w:val="0"/>
                 <w:numId w:val="8"/>
               </w:numPr>
-              <w:spacing w:before="100" w:beforeAutospacing="1" w:after="100" w:afterAutospacing="1" w:line="240" w:lineRule="auto"/>
+              <w:spacing w:before="100" w:beforeAutospacing="1" w:after="100" w:afterAutospacing="1"/>
               <w:rPr>
                 <w:rFonts w:ascii="Times New Roman" w:eastAsia="Times New Roman" w:hAnsi="Times New Roman" w:cs="Times New Roman"/>
                 <w:sz w:val="24"/>
@@ -1882,18 +1814,13 @@
         </w:tc>
       </w:tr>
       <w:tr>
-        <w:trPr>
-          <w:tblCellSpacing w:w="15" w:type="dxa"/>
-        </w:trPr>
         <w:tc>
           <w:tcPr>
             <w:tcW w:w="0" w:type="auto"/>
-            <w:vAlign w:val="center"/>
             <w:hideMark/>
           </w:tcPr>
           <w:p>
             <w:pPr>
-              <w:spacing w:after="0" w:line="240" w:lineRule="auto"/>
               <w:rPr>
                 <w:rFonts w:ascii="Times New Roman" w:eastAsia="Times New Roman" w:hAnsi="Times New Roman" w:cs="Times New Roman"/>
                 <w:sz w:val="24"/>
@@ -1917,7 +1844,6 @@
         <w:tc>
           <w:tcPr>
             <w:tcW w:w="0" w:type="auto"/>
-            <w:vAlign w:val="center"/>
             <w:hideMark/>
           </w:tcPr>
           <w:p>
@@ -1926,7 +1852,7 @@
                 <w:ilvl w:val="0"/>
                 <w:numId w:val="9"/>
               </w:numPr>
-              <w:spacing w:before="100" w:beforeAutospacing="1" w:after="100" w:afterAutospacing="1" w:line="240" w:lineRule="auto"/>
+              <w:spacing w:before="100" w:beforeAutospacing="1" w:after="100" w:afterAutospacing="1"/>
               <w:rPr>
                 <w:rFonts w:ascii="Times New Roman" w:eastAsia="Times New Roman" w:hAnsi="Times New Roman" w:cs="Times New Roman"/>
                 <w:sz w:val="24"/>
@@ -1948,7 +1874,7 @@
                 <w:ilvl w:val="0"/>
                 <w:numId w:val="9"/>
               </w:numPr>
-              <w:spacing w:before="100" w:beforeAutospacing="1" w:after="100" w:afterAutospacing="1" w:line="240" w:lineRule="auto"/>
+              <w:spacing w:before="100" w:beforeAutospacing="1" w:after="100" w:afterAutospacing="1"/>
               <w:rPr>
                 <w:rFonts w:ascii="Times New Roman" w:eastAsia="Times New Roman" w:hAnsi="Times New Roman" w:cs="Times New Roman"/>
                 <w:sz w:val="24"/>
@@ -1970,7 +1896,7 @@
                 <w:ilvl w:val="0"/>
                 <w:numId w:val="9"/>
               </w:numPr>
-              <w:spacing w:before="100" w:beforeAutospacing="1" w:after="100" w:afterAutospacing="1" w:line="240" w:lineRule="auto"/>
+              <w:spacing w:before="100" w:beforeAutospacing="1" w:after="100" w:afterAutospacing="1"/>
               <w:rPr>
                 <w:rFonts w:ascii="Times New Roman" w:eastAsia="Times New Roman" w:hAnsi="Times New Roman" w:cs="Times New Roman"/>
                 <w:sz w:val="24"/>
@@ -1992,7 +1918,7 @@
                 <w:ilvl w:val="0"/>
                 <w:numId w:val="9"/>
               </w:numPr>
-              <w:spacing w:before="100" w:beforeAutospacing="1" w:after="100" w:afterAutospacing="1" w:line="240" w:lineRule="auto"/>
+              <w:spacing w:before="100" w:beforeAutospacing="1" w:after="100" w:afterAutospacing="1"/>
               <w:rPr>
                 <w:rFonts w:ascii="Times New Roman" w:eastAsia="Times New Roman" w:hAnsi="Times New Roman" w:cs="Times New Roman"/>
                 <w:sz w:val="24"/>
@@ -2014,7 +1940,7 @@
                 <w:ilvl w:val="0"/>
                 <w:numId w:val="9"/>
               </w:numPr>
-              <w:spacing w:before="100" w:beforeAutospacing="1" w:after="100" w:afterAutospacing="1" w:line="240" w:lineRule="auto"/>
+              <w:spacing w:before="100" w:beforeAutospacing="1" w:after="100" w:afterAutospacing="1"/>
               <w:rPr>
                 <w:rFonts w:ascii="Times New Roman" w:eastAsia="Times New Roman" w:hAnsi="Times New Roman" w:cs="Times New Roman"/>
                 <w:sz w:val="24"/>
@@ -2036,7 +1962,7 @@
                 <w:ilvl w:val="0"/>
                 <w:numId w:val="9"/>
               </w:numPr>
-              <w:spacing w:before="100" w:beforeAutospacing="1" w:after="100" w:afterAutospacing="1" w:line="240" w:lineRule="auto"/>
+              <w:spacing w:before="100" w:beforeAutospacing="1" w:after="100" w:afterAutospacing="1"/>
               <w:rPr>
                 <w:rFonts w:ascii="Times New Roman" w:eastAsia="Times New Roman" w:hAnsi="Times New Roman" w:cs="Times New Roman"/>
                 <w:sz w:val="24"/>
@@ -2058,7 +1984,7 @@
                 <w:ilvl w:val="0"/>
                 <w:numId w:val="9"/>
               </w:numPr>
-              <w:spacing w:before="100" w:beforeAutospacing="1" w:after="100" w:afterAutospacing="1" w:line="240" w:lineRule="auto"/>
+              <w:spacing w:before="100" w:beforeAutospacing="1" w:after="100" w:afterAutospacing="1"/>
               <w:rPr>
                 <w:rFonts w:ascii="Times New Roman" w:eastAsia="Times New Roman" w:hAnsi="Times New Roman" w:cs="Times New Roman"/>
                 <w:sz w:val="24"/>
@@ -2080,7 +2006,7 @@
                 <w:ilvl w:val="0"/>
                 <w:numId w:val="9"/>
               </w:numPr>
-              <w:spacing w:before="100" w:beforeAutospacing="1" w:after="100" w:afterAutospacing="1" w:line="240" w:lineRule="auto"/>
+              <w:spacing w:before="100" w:beforeAutospacing="1" w:after="100" w:afterAutospacing="1"/>
               <w:rPr>
                 <w:rFonts w:ascii="Times New Roman" w:eastAsia="Times New Roman" w:hAnsi="Times New Roman" w:cs="Times New Roman"/>
                 <w:sz w:val="24"/>
@@ -2102,7 +2028,7 @@
                 <w:ilvl w:val="0"/>
                 <w:numId w:val="9"/>
               </w:numPr>
-              <w:spacing w:before="100" w:beforeAutospacing="1" w:after="100" w:afterAutospacing="1" w:line="240" w:lineRule="auto"/>
+              <w:spacing w:before="100" w:beforeAutospacing="1" w:after="100" w:afterAutospacing="1"/>
               <w:rPr>
                 <w:rFonts w:ascii="Times New Roman" w:eastAsia="Times New Roman" w:hAnsi="Times New Roman" w:cs="Times New Roman"/>
                 <w:sz w:val="24"/>
@@ -2124,7 +2050,7 @@
                 <w:ilvl w:val="0"/>
                 <w:numId w:val="9"/>
               </w:numPr>
-              <w:spacing w:before="100" w:beforeAutospacing="1" w:after="100" w:afterAutospacing="1" w:line="240" w:lineRule="auto"/>
+              <w:spacing w:before="100" w:beforeAutospacing="1" w:after="100" w:afterAutospacing="1"/>
               <w:rPr>
                 <w:rFonts w:ascii="Times New Roman" w:eastAsia="Times New Roman" w:hAnsi="Times New Roman" w:cs="Times New Roman"/>
                 <w:sz w:val="24"/>
@@ -2146,7 +2072,7 @@
                 <w:ilvl w:val="0"/>
                 <w:numId w:val="9"/>
               </w:numPr>
-              <w:spacing w:before="100" w:beforeAutospacing="1" w:after="100" w:afterAutospacing="1" w:line="240" w:lineRule="auto"/>
+              <w:spacing w:before="100" w:beforeAutospacing="1" w:after="100" w:afterAutospacing="1"/>
               <w:rPr>
                 <w:rFonts w:ascii="Times New Roman" w:eastAsia="Times New Roman" w:hAnsi="Times New Roman" w:cs="Times New Roman"/>
                 <w:sz w:val="24"/>
@@ -2168,7 +2094,7 @@
                 <w:ilvl w:val="0"/>
                 <w:numId w:val="9"/>
               </w:numPr>
-              <w:spacing w:before="100" w:beforeAutospacing="1" w:after="100" w:afterAutospacing="1" w:line="240" w:lineRule="auto"/>
+              <w:spacing w:before="100" w:beforeAutospacing="1" w:after="100" w:afterAutospacing="1"/>
               <w:rPr>
                 <w:rFonts w:ascii="Times New Roman" w:eastAsia="Times New Roman" w:hAnsi="Times New Roman" w:cs="Times New Roman"/>
                 <w:sz w:val="24"/>
@@ -2190,7 +2116,7 @@
                 <w:ilvl w:val="0"/>
                 <w:numId w:val="9"/>
               </w:numPr>
-              <w:spacing w:before="100" w:beforeAutospacing="1" w:after="100" w:afterAutospacing="1" w:line="240" w:lineRule="auto"/>
+              <w:spacing w:before="100" w:beforeAutospacing="1" w:after="100" w:afterAutospacing="1"/>
               <w:rPr>
                 <w:rFonts w:ascii="Times New Roman" w:eastAsia="Times New Roman" w:hAnsi="Times New Roman" w:cs="Times New Roman"/>
                 <w:sz w:val="24"/>
@@ -2209,31 +2135,25 @@
         </w:tc>
       </w:tr>
       <w:tr>
-        <w:trPr>
-          <w:tblCellSpacing w:w="15" w:type="dxa"/>
-        </w:trPr>
         <w:tc>
           <w:tcPr>
             <w:tcW w:w="0" w:type="auto"/>
-            <w:vAlign w:val="center"/>
             <w:hideMark/>
           </w:tcPr>
           <w:p>
             <w:pPr>
-              <w:spacing w:after="0" w:line="240" w:lineRule="auto"/>
-              <w:rPr>
-                <w:rFonts w:ascii="Times New Roman" w:eastAsia="Times New Roman" w:hAnsi="Times New Roman" w:cs="Times New Roman"/>
-                <w:sz w:val="24"/>
-                <w:szCs w:val="24"/>
-              </w:rPr>
-            </w:pPr>
-            <w:r>
-              <w:rPr>
-                <w:rFonts w:ascii="Times New Roman" w:eastAsia="Times New Roman" w:hAnsi="Times New Roman" w:cs="Times New Roman"/>
-                <w:sz w:val="24"/>
-                <w:szCs w:val="24"/>
-              </w:rPr>
-              <w:lastRenderedPageBreak/>
+              <w:rPr>
+                <w:rFonts w:ascii="Times New Roman" w:eastAsia="Times New Roman" w:hAnsi="Times New Roman" w:cs="Times New Roman"/>
+                <w:sz w:val="24"/>
+                <w:szCs w:val="24"/>
+              </w:rPr>
+            </w:pPr>
+            <w:r>
+              <w:rPr>
+                <w:rFonts w:ascii="Times New Roman" w:eastAsia="Times New Roman" w:hAnsi="Times New Roman" w:cs="Times New Roman"/>
+                <w:sz w:val="24"/>
+                <w:szCs w:val="24"/>
+              </w:rPr>
               <w:t>VMware Workstation 13.x.x</w:t>
             </w:r>
           </w:p>
@@ -2241,12 +2161,10 @@
         <w:tc>
           <w:tcPr>
             <w:tcW w:w="0" w:type="auto"/>
-            <w:vAlign w:val="center"/>
             <w:hideMark/>
           </w:tcPr>
           <w:p>
             <w:pPr>
-              <w:spacing w:after="0" w:line="240" w:lineRule="auto"/>
               <w:rPr>
                 <w:rFonts w:ascii="Times New Roman" w:eastAsia="Times New Roman" w:hAnsi="Times New Roman" w:cs="Times New Roman"/>
                 <w:sz w:val="24"/>
@@ -2265,18 +2183,13 @@
         </w:tc>
       </w:tr>
       <w:tr>
-        <w:trPr>
-          <w:tblCellSpacing w:w="15" w:type="dxa"/>
-        </w:trPr>
         <w:tc>
           <w:tcPr>
             <w:tcW w:w="0" w:type="auto"/>
-            <w:vAlign w:val="center"/>
             <w:hideMark/>
           </w:tcPr>
           <w:p>
             <w:pPr>
-              <w:spacing w:after="0" w:line="240" w:lineRule="auto"/>
               <w:rPr>
                 <w:rFonts w:ascii="Times New Roman" w:eastAsia="Times New Roman" w:hAnsi="Times New Roman" w:cs="Times New Roman"/>
                 <w:sz w:val="24"/>
@@ -2296,7 +2209,6 @@
         <w:tc>
           <w:tcPr>
             <w:tcW w:w="0" w:type="auto"/>
-            <w:vAlign w:val="center"/>
             <w:hideMark/>
           </w:tcPr>
           <w:p>
@@ -2305,7 +2217,7 @@
                 <w:ilvl w:val="0"/>
                 <w:numId w:val="10"/>
               </w:numPr>
-              <w:spacing w:before="100" w:beforeAutospacing="1" w:after="100" w:afterAutospacing="1" w:line="240" w:lineRule="auto"/>
+              <w:spacing w:before="100" w:beforeAutospacing="1" w:after="100" w:afterAutospacing="1"/>
               <w:rPr>
                 <w:rFonts w:ascii="Times New Roman" w:eastAsia="Times New Roman" w:hAnsi="Times New Roman" w:cs="Times New Roman"/>
                 <w:sz w:val="24"/>
@@ -2327,19 +2239,20 @@
                 <w:ilvl w:val="0"/>
                 <w:numId w:val="10"/>
               </w:numPr>
-              <w:spacing w:before="100" w:beforeAutospacing="1" w:after="100" w:afterAutospacing="1" w:line="240" w:lineRule="auto"/>
-              <w:rPr>
-                <w:rFonts w:ascii="Times New Roman" w:eastAsia="Times New Roman" w:hAnsi="Times New Roman" w:cs="Times New Roman"/>
-                <w:sz w:val="24"/>
-                <w:szCs w:val="24"/>
-              </w:rPr>
-            </w:pPr>
-            <w:r>
-              <w:rPr>
-                <w:rFonts w:ascii="Times New Roman" w:eastAsia="Times New Roman" w:hAnsi="Times New Roman" w:cs="Times New Roman"/>
-                <w:sz w:val="24"/>
-                <w:szCs w:val="24"/>
-              </w:rPr>
+              <w:spacing w:before="100" w:beforeAutospacing="1" w:after="100" w:afterAutospacing="1"/>
+              <w:rPr>
+                <w:rFonts w:ascii="Times New Roman" w:eastAsia="Times New Roman" w:hAnsi="Times New Roman" w:cs="Times New Roman"/>
+                <w:sz w:val="24"/>
+                <w:szCs w:val="24"/>
+              </w:rPr>
+            </w:pPr>
+            <w:r>
+              <w:rPr>
+                <w:rFonts w:ascii="Times New Roman" w:eastAsia="Times New Roman" w:hAnsi="Times New Roman" w:cs="Times New Roman"/>
+                <w:sz w:val="24"/>
+                <w:szCs w:val="24"/>
+              </w:rPr>
+              <w:lastRenderedPageBreak/>
               <w:t>FC1R0-2EX4M-H854Y-2NWGE-Q2KXA</w:t>
             </w:r>
           </w:p>
@@ -2349,7 +2262,7 @@
                 <w:ilvl w:val="0"/>
                 <w:numId w:val="10"/>
               </w:numPr>
-              <w:spacing w:before="100" w:beforeAutospacing="1" w:after="100" w:afterAutospacing="1" w:line="240" w:lineRule="auto"/>
+              <w:spacing w:before="100" w:beforeAutospacing="1" w:after="100" w:afterAutospacing="1"/>
               <w:rPr>
                 <w:rFonts w:ascii="Times New Roman" w:eastAsia="Times New Roman" w:hAnsi="Times New Roman" w:cs="Times New Roman"/>
                 <w:sz w:val="24"/>
@@ -2371,7 +2284,7 @@
                 <w:ilvl w:val="0"/>
                 <w:numId w:val="10"/>
               </w:numPr>
-              <w:spacing w:before="100" w:beforeAutospacing="1" w:after="100" w:afterAutospacing="1" w:line="240" w:lineRule="auto"/>
+              <w:spacing w:before="100" w:beforeAutospacing="1" w:after="100" w:afterAutospacing="1"/>
               <w:rPr>
                 <w:rFonts w:ascii="Times New Roman" w:eastAsia="Times New Roman" w:hAnsi="Times New Roman" w:cs="Times New Roman"/>
                 <w:sz w:val="24"/>
@@ -2393,7 +2306,7 @@
                 <w:ilvl w:val="0"/>
                 <w:numId w:val="10"/>
               </w:numPr>
-              <w:spacing w:before="100" w:beforeAutospacing="1" w:after="100" w:afterAutospacing="1" w:line="240" w:lineRule="auto"/>
+              <w:spacing w:before="100" w:beforeAutospacing="1" w:after="100" w:afterAutospacing="1"/>
               <w:rPr>
                 <w:rFonts w:ascii="Times New Roman" w:eastAsia="Times New Roman" w:hAnsi="Times New Roman" w:cs="Times New Roman"/>
                 <w:sz w:val="24"/>
@@ -2415,7 +2328,7 @@
                 <w:ilvl w:val="0"/>
                 <w:numId w:val="10"/>
               </w:numPr>
-              <w:spacing w:before="100" w:beforeAutospacing="1" w:after="100" w:afterAutospacing="1" w:line="240" w:lineRule="auto"/>
+              <w:spacing w:before="100" w:beforeAutospacing="1" w:after="100" w:afterAutospacing="1"/>
               <w:rPr>
                 <w:rFonts w:ascii="Times New Roman" w:eastAsia="Times New Roman" w:hAnsi="Times New Roman" w:cs="Times New Roman"/>
                 <w:sz w:val="24"/>
@@ -2437,7 +2350,7 @@
                 <w:ilvl w:val="0"/>
                 <w:numId w:val="10"/>
               </w:numPr>
-              <w:spacing w:before="100" w:beforeAutospacing="1" w:after="100" w:afterAutospacing="1" w:line="240" w:lineRule="auto"/>
+              <w:spacing w:before="100" w:beforeAutospacing="1" w:after="100" w:afterAutospacing="1"/>
               <w:rPr>
                 <w:rFonts w:ascii="Times New Roman" w:eastAsia="Times New Roman" w:hAnsi="Times New Roman" w:cs="Times New Roman"/>
                 <w:sz w:val="24"/>
@@ -2459,7 +2372,7 @@
                 <w:ilvl w:val="0"/>
                 <w:numId w:val="10"/>
               </w:numPr>
-              <w:spacing w:before="100" w:beforeAutospacing="1" w:after="100" w:afterAutospacing="1" w:line="240" w:lineRule="auto"/>
+              <w:spacing w:before="100" w:beforeAutospacing="1" w:after="100" w:afterAutospacing="1"/>
               <w:rPr>
                 <w:rFonts w:ascii="Times New Roman" w:eastAsia="Times New Roman" w:hAnsi="Times New Roman" w:cs="Times New Roman"/>
                 <w:sz w:val="24"/>
@@ -2481,7 +2394,7 @@
                 <w:ilvl w:val="0"/>
                 <w:numId w:val="10"/>
               </w:numPr>
-              <w:spacing w:before="100" w:beforeAutospacing="1" w:after="100" w:afterAutospacing="1" w:line="240" w:lineRule="auto"/>
+              <w:spacing w:before="100" w:beforeAutospacing="1" w:after="100" w:afterAutospacing="1"/>
               <w:rPr>
                 <w:rFonts w:ascii="Times New Roman" w:eastAsia="Times New Roman" w:hAnsi="Times New Roman" w:cs="Times New Roman"/>
                 <w:sz w:val="24"/>
@@ -2503,7 +2416,7 @@
                 <w:ilvl w:val="0"/>
                 <w:numId w:val="10"/>
               </w:numPr>
-              <w:spacing w:before="100" w:beforeAutospacing="1" w:after="100" w:afterAutospacing="1" w:line="240" w:lineRule="auto"/>
+              <w:spacing w:before="100" w:beforeAutospacing="1" w:after="100" w:afterAutospacing="1"/>
               <w:rPr>
                 <w:rFonts w:ascii="Times New Roman" w:eastAsia="Times New Roman" w:hAnsi="Times New Roman" w:cs="Times New Roman"/>
                 <w:sz w:val="24"/>
@@ -2522,30 +2435,26 @@
         </w:tc>
       </w:tr>
       <w:tr>
-        <w:trPr>
-          <w:tblCellSpacing w:w="15" w:type="dxa"/>
-        </w:trPr>
         <w:tc>
           <w:tcPr>
             <w:tcW w:w="0" w:type="auto"/>
-            <w:vAlign w:val="center"/>
             <w:hideMark/>
           </w:tcPr>
           <w:p>
             <w:pPr>
-              <w:spacing w:after="0" w:line="240" w:lineRule="auto"/>
-              <w:rPr>
-                <w:rFonts w:ascii="Times New Roman" w:eastAsia="Times New Roman" w:hAnsi="Times New Roman" w:cs="Times New Roman"/>
-                <w:sz w:val="24"/>
-                <w:szCs w:val="24"/>
-              </w:rPr>
-            </w:pPr>
-            <w:r>
-              <w:rPr>
-                <w:rFonts w:ascii="Times New Roman" w:eastAsia="Times New Roman" w:hAnsi="Times New Roman" w:cs="Times New Roman"/>
-                <w:sz w:val="24"/>
-                <w:szCs w:val="24"/>
-              </w:rPr>
+              <w:rPr>
+                <w:rFonts w:ascii="Times New Roman" w:eastAsia="Times New Roman" w:hAnsi="Times New Roman" w:cs="Times New Roman"/>
+                <w:sz w:val="24"/>
+                <w:szCs w:val="24"/>
+              </w:rPr>
+            </w:pPr>
+            <w:r>
+              <w:rPr>
+                <w:rFonts w:ascii="Times New Roman" w:eastAsia="Times New Roman" w:hAnsi="Times New Roman" w:cs="Times New Roman"/>
+                <w:sz w:val="24"/>
+                <w:szCs w:val="24"/>
+              </w:rPr>
+              <w:lastRenderedPageBreak/>
               <w:t>VMware Workstation 15.x.x</w:t>
             </w:r>
           </w:p>
@@ -2553,7 +2462,6 @@
         <w:tc>
           <w:tcPr>
             <w:tcW w:w="0" w:type="auto"/>
-            <w:vAlign w:val="center"/>
             <w:hideMark/>
           </w:tcPr>
           <w:p>
@@ -2562,7 +2470,7 @@
                 <w:ilvl w:val="0"/>
                 <w:numId w:val="11"/>
               </w:numPr>
-              <w:spacing w:before="100" w:beforeAutospacing="1" w:after="100" w:afterAutospacing="1" w:line="240" w:lineRule="auto"/>
+              <w:spacing w:before="100" w:beforeAutospacing="1" w:after="100" w:afterAutospacing="1"/>
               <w:rPr>
                 <w:rFonts w:ascii="Times New Roman" w:eastAsia="Times New Roman" w:hAnsi="Times New Roman" w:cs="Times New Roman"/>
                 <w:sz w:val="24"/>
@@ -2585,7 +2493,7 @@
                 <w:ilvl w:val="0"/>
                 <w:numId w:val="11"/>
               </w:numPr>
-              <w:spacing w:before="100" w:beforeAutospacing="1" w:after="100" w:afterAutospacing="1" w:line="240" w:lineRule="auto"/>
+              <w:spacing w:before="100" w:beforeAutospacing="1" w:after="100" w:afterAutospacing="1"/>
               <w:rPr>
                 <w:rFonts w:ascii="Times New Roman" w:eastAsia="Times New Roman" w:hAnsi="Times New Roman" w:cs="Times New Roman"/>
                 <w:sz w:val="24"/>
@@ -2607,7 +2515,7 @@
                 <w:ilvl w:val="0"/>
                 <w:numId w:val="11"/>
               </w:numPr>
-              <w:spacing w:before="100" w:beforeAutospacing="1" w:after="100" w:afterAutospacing="1" w:line="240" w:lineRule="auto"/>
+              <w:spacing w:before="100" w:beforeAutospacing="1" w:after="100" w:afterAutospacing="1"/>
               <w:rPr>
                 <w:rFonts w:ascii="Times New Roman" w:eastAsia="Times New Roman" w:hAnsi="Times New Roman" w:cs="Times New Roman"/>
                 <w:sz w:val="24"/>
@@ -2629,7 +2537,7 @@
                 <w:ilvl w:val="0"/>
                 <w:numId w:val="11"/>
               </w:numPr>
-              <w:spacing w:before="100" w:beforeAutospacing="1" w:after="100" w:afterAutospacing="1" w:line="240" w:lineRule="auto"/>
+              <w:spacing w:before="100" w:beforeAutospacing="1" w:after="100" w:afterAutospacing="1"/>
               <w:rPr>
                 <w:rFonts w:ascii="Times New Roman" w:eastAsia="Times New Roman" w:hAnsi="Times New Roman" w:cs="Times New Roman"/>
                 <w:sz w:val="24"/>
@@ -2651,7 +2559,7 @@
                 <w:ilvl w:val="0"/>
                 <w:numId w:val="11"/>
               </w:numPr>
-              <w:spacing w:before="100" w:beforeAutospacing="1" w:after="100" w:afterAutospacing="1" w:line="240" w:lineRule="auto"/>
+              <w:spacing w:before="100" w:beforeAutospacing="1" w:after="100" w:afterAutospacing="1"/>
               <w:rPr>
                 <w:rFonts w:ascii="Times New Roman" w:eastAsia="Times New Roman" w:hAnsi="Times New Roman" w:cs="Times New Roman"/>
                 <w:sz w:val="24"/>
@@ -2673,7 +2581,7 @@
                 <w:ilvl w:val="0"/>
                 <w:numId w:val="11"/>
               </w:numPr>
-              <w:spacing w:before="100" w:beforeAutospacing="1" w:after="100" w:afterAutospacing="1" w:line="240" w:lineRule="auto"/>
+              <w:spacing w:before="100" w:beforeAutospacing="1" w:after="100" w:afterAutospacing="1"/>
               <w:rPr>
                 <w:rFonts w:ascii="Times New Roman" w:eastAsia="Times New Roman" w:hAnsi="Times New Roman" w:cs="Times New Roman"/>
                 <w:sz w:val="24"/>
@@ -2695,7 +2603,7 @@
                 <w:ilvl w:val="0"/>
                 <w:numId w:val="11"/>
               </w:numPr>
-              <w:spacing w:before="100" w:beforeAutospacing="1" w:after="100" w:afterAutospacing="1" w:line="240" w:lineRule="auto"/>
+              <w:spacing w:before="100" w:beforeAutospacing="1" w:after="100" w:afterAutospacing="1"/>
               <w:rPr>
                 <w:rFonts w:ascii="Times New Roman" w:eastAsia="Times New Roman" w:hAnsi="Times New Roman" w:cs="Times New Roman"/>
                 <w:sz w:val="24"/>
@@ -2718,7 +2626,7 @@
                 <w:ilvl w:val="0"/>
                 <w:numId w:val="11"/>
               </w:numPr>
-              <w:spacing w:before="100" w:beforeAutospacing="1" w:after="100" w:afterAutospacing="1" w:line="240" w:lineRule="auto"/>
+              <w:spacing w:before="100" w:beforeAutospacing="1" w:after="100" w:afterAutospacing="1"/>
               <w:rPr>
                 <w:rFonts w:ascii="Times New Roman" w:eastAsia="Times New Roman" w:hAnsi="Times New Roman" w:cs="Times New Roman"/>
                 <w:sz w:val="24"/>
@@ -2740,7 +2648,7 @@
                 <w:ilvl w:val="0"/>
                 <w:numId w:val="11"/>
               </w:numPr>
-              <w:spacing w:before="100" w:beforeAutospacing="1" w:after="100" w:afterAutospacing="1" w:line="240" w:lineRule="auto"/>
+              <w:spacing w:before="100" w:beforeAutospacing="1" w:after="100" w:afterAutospacing="1"/>
               <w:rPr>
                 <w:rFonts w:ascii="Times New Roman" w:eastAsia="Times New Roman" w:hAnsi="Times New Roman" w:cs="Times New Roman"/>
                 <w:sz w:val="24"/>
@@ -2762,7 +2670,7 @@
                 <w:ilvl w:val="0"/>
                 <w:numId w:val="11"/>
               </w:numPr>
-              <w:spacing w:before="100" w:beforeAutospacing="1" w:after="100" w:afterAutospacing="1" w:line="240" w:lineRule="auto"/>
+              <w:spacing w:before="100" w:beforeAutospacing="1" w:after="100" w:afterAutospacing="1"/>
               <w:rPr>
                 <w:rFonts w:ascii="Times New Roman" w:eastAsia="Times New Roman" w:hAnsi="Times New Roman" w:cs="Times New Roman"/>
                 <w:sz w:val="24"/>
@@ -2784,7 +2692,7 @@
                 <w:ilvl w:val="0"/>
                 <w:numId w:val="11"/>
               </w:numPr>
-              <w:spacing w:before="100" w:beforeAutospacing="1" w:after="100" w:afterAutospacing="1" w:line="240" w:lineRule="auto"/>
+              <w:spacing w:before="100" w:beforeAutospacing="1" w:after="100" w:afterAutospacing="1"/>
               <w:rPr>
                 <w:rFonts w:ascii="Times New Roman" w:eastAsia="Times New Roman" w:hAnsi="Times New Roman" w:cs="Times New Roman"/>
                 <w:sz w:val="24"/>
@@ -2806,7 +2714,7 @@
                 <w:ilvl w:val="0"/>
                 <w:numId w:val="11"/>
               </w:numPr>
-              <w:spacing w:before="100" w:beforeAutospacing="1" w:after="100" w:afterAutospacing="1" w:line="240" w:lineRule="auto"/>
+              <w:spacing w:before="100" w:beforeAutospacing="1" w:after="100" w:afterAutospacing="1"/>
               <w:rPr>
                 <w:rFonts w:ascii="Times New Roman" w:eastAsia="Times New Roman" w:hAnsi="Times New Roman" w:cs="Times New Roman"/>
                 <w:sz w:val="24"/>
@@ -2828,14 +2736,13 @@
                 <w:ilvl w:val="0"/>
                 <w:numId w:val="11"/>
               </w:numPr>
-              <w:spacing w:before="100" w:beforeAutospacing="1" w:after="100" w:afterAutospacing="1" w:line="240" w:lineRule="auto"/>
-              <w:rPr>
-                <w:rFonts w:ascii="Times New Roman" w:eastAsia="Times New Roman" w:hAnsi="Times New Roman" w:cs="Times New Roman"/>
-                <w:sz w:val="24"/>
-                <w:szCs w:val="24"/>
-              </w:rPr>
-            </w:pPr>
-            <w:bookmarkStart w:id="0" w:name="_GoBack"/>
+              <w:spacing w:before="100" w:beforeAutospacing="1" w:after="100" w:afterAutospacing="1"/>
+              <w:rPr>
+                <w:rFonts w:ascii="Times New Roman" w:eastAsia="Times New Roman" w:hAnsi="Times New Roman" w:cs="Times New Roman"/>
+                <w:sz w:val="24"/>
+                <w:szCs w:val="24"/>
+              </w:rPr>
+            </w:pPr>
             <w:r>
               <w:rPr>
                 <w:rFonts w:ascii="Times New Roman" w:eastAsia="Times New Roman" w:hAnsi="Times New Roman" w:cs="Times New Roman"/>
@@ -2844,7 +2751,6 @@
               </w:rPr>
               <w:t>FY780-64E90-0845Z-1DWQ9-XPRC0</w:t>
             </w:r>
-            <w:bookmarkEnd w:id="0"/>
           </w:p>
           <w:p>
             <w:pPr>
@@ -2852,7 +2758,7 @@
                 <w:ilvl w:val="0"/>
                 <w:numId w:val="11"/>
               </w:numPr>
-              <w:spacing w:before="100" w:beforeAutospacing="1" w:after="100" w:afterAutospacing="1" w:line="240" w:lineRule="auto"/>
+              <w:spacing w:before="100" w:beforeAutospacing="1" w:after="100" w:afterAutospacing="1"/>
               <w:rPr>
                 <w:rFonts w:ascii="Times New Roman" w:eastAsia="Times New Roman" w:hAnsi="Times New Roman" w:cs="Times New Roman"/>
                 <w:sz w:val="24"/>
@@ -2874,7 +2780,7 @@
                 <w:ilvl w:val="0"/>
                 <w:numId w:val="11"/>
               </w:numPr>
-              <w:spacing w:before="100" w:beforeAutospacing="1" w:after="100" w:afterAutospacing="1" w:line="240" w:lineRule="auto"/>
+              <w:spacing w:before="100" w:beforeAutospacing="1" w:after="100" w:afterAutospacing="1"/>
               <w:rPr>
                 <w:rFonts w:ascii="Times New Roman" w:eastAsia="Times New Roman" w:hAnsi="Times New Roman" w:cs="Times New Roman"/>
                 <w:sz w:val="24"/>
@@ -2893,19 +2799,208 @@
         </w:tc>
       </w:tr>
       <w:tr>
-        <w:trPr>
-          <w:tblCellSpacing w:w="15" w:type="dxa"/>
-        </w:trPr>
+        <w:tc>
+          <w:tcPr>
+            <w:tcW w:w="0" w:type="auto"/>
+          </w:tcPr>
+          <w:tbl>
+            <w:tblPr>
+              <w:tblW w:w="2835" w:type="dxa"/>
+              <w:tblCellSpacing w:w="15" w:type="dxa"/>
+              <w:tblCellMar>
+                <w:top w:w="15" w:type="dxa"/>
+                <w:left w:w="15" w:type="dxa"/>
+                <w:bottom w:w="15" w:type="dxa"/>
+                <w:right w:w="15" w:type="dxa"/>
+              </w:tblCellMar>
+              <w:tblLook w:val="04A0" w:firstRow="1" w:lastRow="0" w:firstColumn="1" w:lastColumn="0" w:noHBand="0" w:noVBand="1"/>
+            </w:tblPr>
+            <w:tblGrid>
+              <w:gridCol w:w="2835"/>
+            </w:tblGrid>
+            <w:tr>
+              <w:trPr>
+                <w:tblCellSpacing w:w="15" w:type="dxa"/>
+              </w:trPr>
+              <w:tc>
+                <w:tcPr>
+                  <w:tcW w:w="0" w:type="auto"/>
+                  <w:vAlign w:val="center"/>
+                  <w:hideMark/>
+                </w:tcPr>
+                <w:p>
+                  <w:pPr>
+                    <w:spacing w:after="0" w:line="240" w:lineRule="auto"/>
+                    <w:rPr>
+                      <w:rFonts w:ascii="Times New Roman" w:eastAsia="Times New Roman" w:hAnsi="Times New Roman" w:cs="Times New Roman"/>
+                      <w:sz w:val="24"/>
+                      <w:szCs w:val="24"/>
+                    </w:rPr>
+                  </w:pPr>
+                  <w:r>
+                    <w:rPr>
+                      <w:rFonts w:ascii="Times New Roman" w:eastAsia="Times New Roman" w:hAnsi="Times New Roman" w:cs="Times New Roman"/>
+                      <w:sz w:val="24"/>
+                      <w:szCs w:val="24"/>
+                    </w:rPr>
+                    <w:t xml:space="preserve">VMware Workstation </w:t>
+                  </w:r>
+                  <w:r>
+                    <w:rPr>
+                      <w:rFonts w:ascii="Times New Roman" w:eastAsia="Times New Roman" w:hAnsi="Times New Roman" w:cs="Times New Roman"/>
+                      <w:sz w:val="24"/>
+                      <w:szCs w:val="24"/>
+                    </w:rPr>
+                    <w:t>1</w:t>
+                  </w:r>
+                  <w:r>
+                    <w:rPr>
+                      <w:rFonts w:ascii="Times New Roman" w:eastAsia="Times New Roman" w:hAnsi="Times New Roman" w:cs="Times New Roman"/>
+                      <w:sz w:val="24"/>
+                      <w:szCs w:val="24"/>
+                    </w:rPr>
+                    <w:t>6.x.x</w:t>
+                  </w:r>
+                </w:p>
+              </w:tc>
+            </w:tr>
+          </w:tbl>
+          <w:p>
+            <w:pPr>
+              <w:rPr>
+                <w:rFonts w:ascii="Times New Roman" w:eastAsia="Times New Roman" w:hAnsi="Times New Roman" w:cs="Times New Roman"/>
+                <w:sz w:val="24"/>
+                <w:szCs w:val="24"/>
+              </w:rPr>
+            </w:pPr>
+          </w:p>
+        </w:tc>
+        <w:tc>
+          <w:tcPr>
+            <w:tcW w:w="0" w:type="auto"/>
+          </w:tcPr>
+          <w:p>
+            <w:pPr>
+              <w:numPr>
+                <w:ilvl w:val="0"/>
+                <w:numId w:val="11"/>
+              </w:numPr>
+              <w:spacing w:before="100" w:beforeAutospacing="1" w:after="100" w:afterAutospacing="1"/>
+              <w:rPr>
+                <w:rFonts w:ascii="Times New Roman" w:eastAsia="Times New Roman" w:hAnsi="Times New Roman" w:cs="Times New Roman"/>
+                <w:sz w:val="24"/>
+                <w:szCs w:val="24"/>
+              </w:rPr>
+            </w:pPr>
+            <w:r>
+              <w:rPr>
+                <w:rFonts w:ascii="Times New Roman" w:eastAsia="Times New Roman" w:hAnsi="Times New Roman" w:cs="Times New Roman"/>
+                <w:sz w:val="24"/>
+                <w:szCs w:val="24"/>
+              </w:rPr>
+              <w:t>ZF3R0-FHED2-M80TY-8QYGC-NPKYF</w:t>
+            </w:r>
+          </w:p>
+          <w:p>
+            <w:pPr>
+              <w:numPr>
+                <w:ilvl w:val="0"/>
+                <w:numId w:val="11"/>
+              </w:numPr>
+              <w:spacing w:before="100" w:beforeAutospacing="1" w:after="100" w:afterAutospacing="1"/>
+              <w:rPr>
+                <w:rFonts w:ascii="Times New Roman" w:eastAsia="Times New Roman" w:hAnsi="Times New Roman" w:cs="Times New Roman"/>
+                <w:sz w:val="24"/>
+                <w:szCs w:val="24"/>
+              </w:rPr>
+            </w:pPr>
+            <w:r>
+              <w:rPr>
+                <w:rFonts w:ascii="Times New Roman" w:eastAsia="Times New Roman" w:hAnsi="Times New Roman" w:cs="Times New Roman"/>
+                <w:sz w:val="24"/>
+                <w:szCs w:val="24"/>
+              </w:rPr>
+              <w:t>YF390-0HF8P-M81RQ-2DXQE-M2UT6</w:t>
+            </w:r>
+          </w:p>
+          <w:p>
+            <w:pPr>
+              <w:numPr>
+                <w:ilvl w:val="0"/>
+                <w:numId w:val="11"/>
+              </w:numPr>
+              <w:spacing w:before="100" w:beforeAutospacing="1" w:after="100" w:afterAutospacing="1"/>
+              <w:rPr>
+                <w:rFonts w:ascii="Times New Roman" w:eastAsia="Times New Roman" w:hAnsi="Times New Roman" w:cs="Times New Roman"/>
+                <w:sz w:val="24"/>
+                <w:szCs w:val="24"/>
+              </w:rPr>
+            </w:pPr>
+            <w:r>
+              <w:rPr>
+                <w:rFonts w:ascii="Times New Roman" w:eastAsia="Times New Roman" w:hAnsi="Times New Roman" w:cs="Times New Roman"/>
+                <w:sz w:val="24"/>
+                <w:szCs w:val="24"/>
+              </w:rPr>
+              <w:t>ZF71R-DMX85-08DQY-8YMNC-PPHV8</w:t>
+            </w:r>
+          </w:p>
+          <w:p>
+            <w:pPr>
+              <w:numPr>
+                <w:ilvl w:val="0"/>
+                <w:numId w:val="11"/>
+              </w:numPr>
+              <w:spacing w:before="100" w:beforeAutospacing="1" w:after="100" w:afterAutospacing="1"/>
+              <w:rPr>
+                <w:rFonts w:ascii="Times New Roman" w:eastAsia="Times New Roman" w:hAnsi="Times New Roman" w:cs="Times New Roman"/>
+                <w:sz w:val="24"/>
+                <w:szCs w:val="24"/>
+              </w:rPr>
+            </w:pPr>
+            <w:r>
+              <w:rPr>
+                <w:rFonts w:ascii="Times New Roman" w:eastAsia="Times New Roman" w:hAnsi="Times New Roman" w:cs="Times New Roman"/>
+                <w:sz w:val="24"/>
+                <w:szCs w:val="24"/>
+              </w:rPr>
+              <w:t>AZ3E8-DCD8J-0842Z-N6NZE-XPKYF</w:t>
+            </w:r>
+          </w:p>
+          <w:p>
+            <w:pPr>
+              <w:numPr>
+                <w:ilvl w:val="0"/>
+                <w:numId w:val="11"/>
+              </w:numPr>
+              <w:spacing w:before="100" w:beforeAutospacing="1" w:after="100" w:afterAutospacing="1"/>
+              <w:rPr>
+                <w:rFonts w:ascii="Times New Roman" w:eastAsia="Times New Roman" w:hAnsi="Times New Roman" w:cs="Times New Roman"/>
+                <w:color w:val="808080"/>
+                <w:sz w:val="24"/>
+                <w:szCs w:val="24"/>
+              </w:rPr>
+            </w:pPr>
+            <w:r>
+              <w:rPr>
+                <w:rFonts w:ascii="Times New Roman" w:eastAsia="Times New Roman" w:hAnsi="Times New Roman" w:cs="Times New Roman"/>
+                <w:sz w:val="24"/>
+                <w:szCs w:val="24"/>
+              </w:rPr>
+              <w:t>FC11K-00DE0-0800Z-04Z5E-MC8T6</w:t>
+            </w:r>
+          </w:p>
+        </w:tc>
+      </w:tr>
+      <w:tr>
         <w:tc>
           <w:tcPr>
             <w:tcW w:w="0" w:type="auto"/>
             <w:gridSpan w:val="2"/>
-            <w:vAlign w:val="center"/>
             <w:hideMark/>
           </w:tcPr>
           <w:p>
             <w:pPr>
-              <w:spacing w:after="0" w:line="240" w:lineRule="auto"/>
               <w:jc w:val="center"/>
               <w:rPr>
                 <w:rFonts w:ascii="Times New Roman" w:eastAsia="Times New Roman" w:hAnsi="Times New Roman" w:cs="Times New Roman"/>
@@ -2927,13 +3022,9 @@
         </w:tc>
       </w:tr>
       <w:tr>
-        <w:trPr>
-          <w:tblCellSpacing w:w="15" w:type="dxa"/>
-        </w:trPr>
         <w:tc>
           <w:tcPr>
             <w:tcW w:w="0" w:type="auto"/>
-            <w:vAlign w:val="center"/>
             <w:hideMark/>
           </w:tcPr>
           <w:p>
@@ -2942,7 +3033,7 @@
                 <w:ilvl w:val="0"/>
                 <w:numId w:val="12"/>
               </w:numPr>
-              <w:spacing w:before="100" w:beforeAutospacing="1" w:after="100" w:afterAutospacing="1" w:line="240" w:lineRule="auto"/>
+              <w:spacing w:before="100" w:beforeAutospacing="1" w:after="100" w:afterAutospacing="1"/>
               <w:rPr>
                 <w:rFonts w:ascii="Times New Roman" w:eastAsia="Times New Roman" w:hAnsi="Times New Roman" w:cs="Times New Roman"/>
                 <w:sz w:val="24"/>
@@ -2974,7 +3065,7 @@
                 <w:ilvl w:val="0"/>
                 <w:numId w:val="12"/>
               </w:numPr>
-              <w:spacing w:before="100" w:beforeAutospacing="1" w:after="100" w:afterAutospacing="1" w:line="240" w:lineRule="auto"/>
+              <w:spacing w:before="100" w:beforeAutospacing="1" w:after="100" w:afterAutospacing="1"/>
               <w:rPr>
                 <w:rFonts w:ascii="Times New Roman" w:eastAsia="Times New Roman" w:hAnsi="Times New Roman" w:cs="Times New Roman"/>
                 <w:sz w:val="24"/>
@@ -3004,7 +3095,6 @@
         <w:tc>
           <w:tcPr>
             <w:tcW w:w="0" w:type="auto"/>
-            <w:vAlign w:val="center"/>
             <w:hideMark/>
           </w:tcPr>
           <w:p>
@@ -3013,7 +3103,7 @@
                 <w:ilvl w:val="0"/>
                 <w:numId w:val="13"/>
               </w:numPr>
-              <w:spacing w:before="100" w:beforeAutospacing="1" w:after="100" w:afterAutospacing="1" w:line="240" w:lineRule="auto"/>
+              <w:spacing w:before="100" w:beforeAutospacing="1" w:after="100" w:afterAutospacing="1"/>
               <w:rPr>
                 <w:rFonts w:ascii="Times New Roman" w:eastAsia="Times New Roman" w:hAnsi="Times New Roman" w:cs="Times New Roman"/>
                 <w:sz w:val="24"/>
@@ -3035,7 +3125,7 @@
                 <w:ilvl w:val="0"/>
                 <w:numId w:val="13"/>
               </w:numPr>
-              <w:spacing w:before="100" w:beforeAutospacing="1" w:after="100" w:afterAutospacing="1" w:line="240" w:lineRule="auto"/>
+              <w:spacing w:before="100" w:beforeAutospacing="1" w:after="100" w:afterAutospacing="1"/>
               <w:rPr>
                 <w:rFonts w:ascii="Times New Roman" w:eastAsia="Times New Roman" w:hAnsi="Times New Roman" w:cs="Times New Roman"/>
                 <w:sz w:val="24"/>
@@ -3057,7 +3147,7 @@
                 <w:ilvl w:val="0"/>
                 <w:numId w:val="13"/>
               </w:numPr>
-              <w:spacing w:before="100" w:beforeAutospacing="1" w:after="100" w:afterAutospacing="1" w:line="240" w:lineRule="auto"/>
+              <w:spacing w:before="100" w:beforeAutospacing="1" w:after="100" w:afterAutospacing="1"/>
               <w:rPr>
                 <w:rFonts w:ascii="Times New Roman" w:eastAsia="Times New Roman" w:hAnsi="Times New Roman" w:cs="Times New Roman"/>
                 <w:sz w:val="24"/>
@@ -3079,7 +3169,7 @@
                 <w:ilvl w:val="0"/>
                 <w:numId w:val="13"/>
               </w:numPr>
-              <w:spacing w:before="100" w:beforeAutospacing="1" w:after="100" w:afterAutospacing="1" w:line="240" w:lineRule="auto"/>
+              <w:spacing w:before="100" w:beforeAutospacing="1" w:after="100" w:afterAutospacing="1"/>
               <w:rPr>
                 <w:rFonts w:ascii="Times New Roman" w:eastAsia="Times New Roman" w:hAnsi="Times New Roman" w:cs="Times New Roman"/>
                 <w:sz w:val="24"/>
@@ -3098,18 +3188,13 @@
         </w:tc>
       </w:tr>
       <w:tr>
-        <w:trPr>
-          <w:tblCellSpacing w:w="15" w:type="dxa"/>
-        </w:trPr>
         <w:tc>
           <w:tcPr>
             <w:tcW w:w="0" w:type="auto"/>
-            <w:vAlign w:val="center"/>
             <w:hideMark/>
           </w:tcPr>
           <w:p>
             <w:pPr>
-              <w:spacing w:after="0" w:line="240" w:lineRule="auto"/>
               <w:rPr>
                 <w:rFonts w:ascii="Times New Roman" w:eastAsia="Times New Roman" w:hAnsi="Times New Roman" w:cs="Times New Roman"/>
                 <w:sz w:val="24"/>
@@ -3129,7 +3214,6 @@
         <w:tc>
           <w:tcPr>
             <w:tcW w:w="0" w:type="auto"/>
-            <w:vAlign w:val="center"/>
             <w:hideMark/>
           </w:tcPr>
           <w:p>
@@ -3138,7 +3222,7 @@
                 <w:ilvl w:val="0"/>
                 <w:numId w:val="14"/>
               </w:numPr>
-              <w:spacing w:before="100" w:beforeAutospacing="1" w:after="100" w:afterAutospacing="1" w:line="240" w:lineRule="auto"/>
+              <w:spacing w:before="100" w:beforeAutospacing="1" w:after="100" w:afterAutospacing="1"/>
               <w:rPr>
                 <w:rFonts w:ascii="Times New Roman" w:eastAsia="Times New Roman" w:hAnsi="Times New Roman" w:cs="Times New Roman"/>
                 <w:sz w:val="24"/>
@@ -3160,7 +3244,7 @@
                 <w:ilvl w:val="0"/>
                 <w:numId w:val="14"/>
               </w:numPr>
-              <w:spacing w:before="100" w:beforeAutospacing="1" w:after="100" w:afterAutospacing="1" w:line="240" w:lineRule="auto"/>
+              <w:spacing w:before="100" w:beforeAutospacing="1" w:after="100" w:afterAutospacing="1"/>
               <w:rPr>
                 <w:rFonts w:ascii="Times New Roman" w:eastAsia="Times New Roman" w:hAnsi="Times New Roman" w:cs="Times New Roman"/>
                 <w:sz w:val="24"/>
@@ -3182,7 +3266,7 @@
                 <w:ilvl w:val="0"/>
                 <w:numId w:val="14"/>
               </w:numPr>
-              <w:spacing w:before="100" w:beforeAutospacing="1" w:after="100" w:afterAutospacing="1" w:line="240" w:lineRule="auto"/>
+              <w:spacing w:before="100" w:beforeAutospacing="1" w:after="100" w:afterAutospacing="1"/>
               <w:rPr>
                 <w:rFonts w:ascii="Times New Roman" w:eastAsia="Times New Roman" w:hAnsi="Times New Roman" w:cs="Times New Roman"/>
                 <w:sz w:val="24"/>
@@ -3204,7 +3288,7 @@
                 <w:ilvl w:val="0"/>
                 <w:numId w:val="14"/>
               </w:numPr>
-              <w:spacing w:before="100" w:beforeAutospacing="1" w:after="100" w:afterAutospacing="1" w:line="240" w:lineRule="auto"/>
+              <w:spacing w:before="100" w:beforeAutospacing="1" w:after="100" w:afterAutospacing="1"/>
               <w:rPr>
                 <w:rFonts w:ascii="Times New Roman" w:eastAsia="Times New Roman" w:hAnsi="Times New Roman" w:cs="Times New Roman"/>
                 <w:sz w:val="24"/>
@@ -3221,20 +3305,17 @@
             </w:r>
           </w:p>
         </w:tc>
+        <w:bookmarkStart w:id="0" w:name="_GoBack"/>
+        <w:bookmarkEnd w:id="0"/>
       </w:tr>
       <w:tr>
-        <w:trPr>
-          <w:tblCellSpacing w:w="15" w:type="dxa"/>
-        </w:trPr>
         <w:tc>
           <w:tcPr>
             <w:tcW w:w="0" w:type="auto"/>
-            <w:vAlign w:val="center"/>
             <w:hideMark/>
           </w:tcPr>
           <w:p>
             <w:pPr>
-              <w:spacing w:after="0" w:line="240" w:lineRule="auto"/>
               <w:rPr>
                 <w:rFonts w:ascii="Times New Roman" w:eastAsia="Times New Roman" w:hAnsi="Times New Roman" w:cs="Times New Roman"/>
                 <w:sz w:val="24"/>
@@ -3264,12 +3345,10 @@
         <w:tc>
           <w:tcPr>
             <w:tcW w:w="0" w:type="auto"/>
-            <w:vAlign w:val="center"/>
             <w:hideMark/>
           </w:tcPr>
           <w:p>
             <w:pPr>
-              <w:spacing w:after="0" w:line="240" w:lineRule="auto"/>
               <w:rPr>
                 <w:rFonts w:ascii="Times New Roman" w:eastAsia="Times New Roman" w:hAnsi="Times New Roman" w:cs="Times New Roman"/>
                 <w:sz w:val="24"/>
@@ -3301,19 +3380,20 @@
                 <w:ilvl w:val="0"/>
                 <w:numId w:val="15"/>
               </w:numPr>
-              <w:spacing w:before="100" w:beforeAutospacing="1" w:after="100" w:afterAutospacing="1" w:line="240" w:lineRule="auto"/>
-              <w:rPr>
-                <w:rFonts w:ascii="Times New Roman" w:eastAsia="Times New Roman" w:hAnsi="Times New Roman" w:cs="Times New Roman"/>
-                <w:sz w:val="24"/>
-                <w:szCs w:val="24"/>
-              </w:rPr>
-            </w:pPr>
-            <w:r>
-              <w:rPr>
-                <w:rFonts w:ascii="Times New Roman" w:eastAsia="Times New Roman" w:hAnsi="Times New Roman" w:cs="Times New Roman"/>
-                <w:sz w:val="24"/>
-                <w:szCs w:val="24"/>
-              </w:rPr>
+              <w:spacing w:before="100" w:beforeAutospacing="1" w:after="100" w:afterAutospacing="1"/>
+              <w:rPr>
+                <w:rFonts w:ascii="Times New Roman" w:eastAsia="Times New Roman" w:hAnsi="Times New Roman" w:cs="Times New Roman"/>
+                <w:sz w:val="24"/>
+                <w:szCs w:val="24"/>
+              </w:rPr>
+            </w:pPr>
+            <w:r>
+              <w:rPr>
+                <w:rFonts w:ascii="Times New Roman" w:eastAsia="Times New Roman" w:hAnsi="Times New Roman" w:cs="Times New Roman"/>
+                <w:sz w:val="24"/>
+                <w:szCs w:val="24"/>
+              </w:rPr>
+              <w:lastRenderedPageBreak/>
               <w:t>8H18E-8U505-HA14Z-4P8QL</w:t>
             </w:r>
           </w:p>
@@ -3323,7 +3403,7 @@
                 <w:ilvl w:val="0"/>
                 <w:numId w:val="15"/>
               </w:numPr>
-              <w:spacing w:before="100" w:beforeAutospacing="1" w:after="100" w:afterAutospacing="1" w:line="240" w:lineRule="auto"/>
+              <w:spacing w:before="100" w:beforeAutospacing="1" w:after="100" w:afterAutospacing="1"/>
               <w:rPr>
                 <w:rFonts w:ascii="Times New Roman" w:eastAsia="Times New Roman" w:hAnsi="Times New Roman" w:cs="Times New Roman"/>
                 <w:sz w:val="24"/>
@@ -3341,7 +3421,7 @@
           </w:p>
           <w:p>
             <w:pPr>
-              <w:spacing w:before="100" w:beforeAutospacing="1" w:after="100" w:afterAutospacing="1" w:line="240" w:lineRule="auto"/>
+              <w:spacing w:before="100" w:beforeAutospacing="1" w:after="100" w:afterAutospacing="1"/>
               <w:rPr>
                 <w:rFonts w:ascii="Times New Roman" w:eastAsia="Times New Roman" w:hAnsi="Times New Roman" w:cs="Times New Roman"/>
                 <w:sz w:val="24"/>
@@ -3356,7 +3436,6 @@
                 <w:sz w:val="24"/>
                 <w:szCs w:val="24"/>
               </w:rPr>
-              <w:lastRenderedPageBreak/>
               <w:t>Player</w:t>
             </w:r>
             <w:r>
@@ -3374,7 +3453,7 @@
                 <w:ilvl w:val="0"/>
                 <w:numId w:val="16"/>
               </w:numPr>
-              <w:spacing w:before="100" w:beforeAutospacing="1" w:after="100" w:afterAutospacing="1" w:line="240" w:lineRule="auto"/>
+              <w:spacing w:before="100" w:beforeAutospacing="1" w:after="100" w:afterAutospacing="1"/>
               <w:rPr>
                 <w:rFonts w:ascii="Times New Roman" w:eastAsia="Times New Roman" w:hAnsi="Times New Roman" w:cs="Times New Roman"/>
                 <w:sz w:val="24"/>
@@ -3396,7 +3475,7 @@
                 <w:ilvl w:val="0"/>
                 <w:numId w:val="16"/>
               </w:numPr>
-              <w:spacing w:before="100" w:beforeAutospacing="1" w:after="100" w:afterAutospacing="1" w:line="240" w:lineRule="auto"/>
+              <w:spacing w:before="100" w:beforeAutospacing="1" w:after="100" w:afterAutospacing="1"/>
               <w:rPr>
                 <w:rFonts w:ascii="Times New Roman" w:eastAsia="Times New Roman" w:hAnsi="Times New Roman" w:cs="Times New Roman"/>
                 <w:sz w:val="24"/>
@@ -3414,7 +3493,7 @@
           </w:p>
           <w:p>
             <w:pPr>
-              <w:spacing w:before="100" w:beforeAutospacing="1" w:after="100" w:afterAutospacing="1" w:line="240" w:lineRule="auto"/>
+              <w:spacing w:before="100" w:beforeAutospacing="1" w:after="100" w:afterAutospacing="1"/>
               <w:rPr>
                 <w:rFonts w:ascii="Times New Roman" w:eastAsia="Times New Roman" w:hAnsi="Times New Roman" w:cs="Times New Roman"/>
                 <w:sz w:val="24"/>
@@ -3446,7 +3525,7 @@
                 <w:ilvl w:val="0"/>
                 <w:numId w:val="17"/>
               </w:numPr>
-              <w:spacing w:before="100" w:beforeAutospacing="1" w:after="100" w:afterAutospacing="1" w:line="240" w:lineRule="auto"/>
+              <w:spacing w:before="100" w:beforeAutospacing="1" w:after="100" w:afterAutospacing="1"/>
               <w:rPr>
                 <w:rFonts w:ascii="Times New Roman" w:eastAsia="Times New Roman" w:hAnsi="Times New Roman" w:cs="Times New Roman"/>
                 <w:sz w:val="24"/>
@@ -3468,7 +3547,7 @@
                 <w:ilvl w:val="0"/>
                 <w:numId w:val="17"/>
               </w:numPr>
-              <w:spacing w:before="100" w:beforeAutospacing="1" w:after="100" w:afterAutospacing="1" w:line="240" w:lineRule="auto"/>
+              <w:spacing w:before="100" w:beforeAutospacing="1" w:after="100" w:afterAutospacing="1"/>
               <w:rPr>
                 <w:rFonts w:ascii="Times New Roman" w:eastAsia="Times New Roman" w:hAnsi="Times New Roman" w:cs="Times New Roman"/>
                 <w:sz w:val="24"/>
@@ -3487,18 +3566,13 @@
         </w:tc>
       </w:tr>
       <w:tr>
-        <w:trPr>
-          <w:tblCellSpacing w:w="15" w:type="dxa"/>
-        </w:trPr>
         <w:tc>
           <w:tcPr>
             <w:tcW w:w="0" w:type="auto"/>
-            <w:vAlign w:val="center"/>
             <w:hideMark/>
           </w:tcPr>
           <w:p>
             <w:pPr>
-              <w:spacing w:after="0" w:line="240" w:lineRule="auto"/>
               <w:rPr>
                 <w:rFonts w:ascii="Times New Roman" w:eastAsia="Times New Roman" w:hAnsi="Times New Roman" w:cs="Times New Roman"/>
                 <w:sz w:val="24"/>
@@ -3529,7 +3603,6 @@
         <w:tc>
           <w:tcPr>
             <w:tcW w:w="0" w:type="auto"/>
-            <w:vAlign w:val="center"/>
             <w:hideMark/>
           </w:tcPr>
           <w:p>
@@ -3538,7 +3611,7 @@
                 <w:ilvl w:val="0"/>
                 <w:numId w:val="18"/>
               </w:numPr>
-              <w:spacing w:before="100" w:beforeAutospacing="1" w:after="100" w:afterAutospacing="1" w:line="240" w:lineRule="auto"/>
+              <w:spacing w:before="100" w:beforeAutospacing="1" w:after="100" w:afterAutospacing="1"/>
               <w:rPr>
                 <w:rFonts w:ascii="Times New Roman" w:eastAsia="Times New Roman" w:hAnsi="Times New Roman" w:cs="Times New Roman"/>
                 <w:sz w:val="24"/>
@@ -3560,7 +3633,7 @@
                 <w:ilvl w:val="0"/>
                 <w:numId w:val="18"/>
               </w:numPr>
-              <w:spacing w:before="100" w:beforeAutospacing="1" w:after="100" w:afterAutospacing="1" w:line="240" w:lineRule="auto"/>
+              <w:spacing w:before="100" w:beforeAutospacing="1" w:after="100" w:afterAutospacing="1"/>
               <w:rPr>
                 <w:rFonts w:ascii="Times New Roman" w:eastAsia="Times New Roman" w:hAnsi="Times New Roman" w:cs="Times New Roman"/>
                 <w:sz w:val="24"/>
@@ -3579,18 +3652,13 @@
         </w:tc>
       </w:tr>
       <w:tr>
-        <w:trPr>
-          <w:tblCellSpacing w:w="15" w:type="dxa"/>
-        </w:trPr>
         <w:tc>
           <w:tcPr>
             <w:tcW w:w="0" w:type="auto"/>
-            <w:vAlign w:val="center"/>
             <w:hideMark/>
           </w:tcPr>
           <w:p>
             <w:pPr>
-              <w:spacing w:after="0" w:line="240" w:lineRule="auto"/>
               <w:rPr>
                 <w:rFonts w:ascii="Times New Roman" w:eastAsia="Times New Roman" w:hAnsi="Times New Roman" w:cs="Times New Roman"/>
                 <w:sz w:val="24"/>
@@ -3620,12 +3688,10 @@
         <w:tc>
           <w:tcPr>
             <w:tcW w:w="0" w:type="auto"/>
-            <w:vAlign w:val="center"/>
             <w:hideMark/>
           </w:tcPr>
           <w:p>
             <w:pPr>
-              <w:spacing w:after="0" w:line="240" w:lineRule="auto"/>
               <w:rPr>
                 <w:rFonts w:ascii="Times New Roman" w:eastAsia="Times New Roman" w:hAnsi="Times New Roman" w:cs="Times New Roman"/>
                 <w:sz w:val="24"/>
@@ -3661,7 +3727,7 @@
                 <w:ilvl w:val="0"/>
                 <w:numId w:val="19"/>
               </w:numPr>
-              <w:spacing w:before="100" w:beforeAutospacing="1" w:after="100" w:afterAutospacing="1" w:line="240" w:lineRule="auto"/>
+              <w:spacing w:before="100" w:beforeAutospacing="1" w:after="100" w:afterAutospacing="1"/>
               <w:rPr>
                 <w:rFonts w:ascii="Times New Roman" w:eastAsia="Times New Roman" w:hAnsi="Times New Roman" w:cs="Times New Roman"/>
                 <w:sz w:val="24"/>
@@ -3679,7 +3745,7 @@
           </w:p>
           <w:p>
             <w:pPr>
-              <w:spacing w:before="100" w:beforeAutospacing="1" w:after="100" w:afterAutospacing="1" w:line="240" w:lineRule="auto"/>
+              <w:spacing w:before="100" w:beforeAutospacing="1" w:after="100" w:afterAutospacing="1"/>
               <w:rPr>
                 <w:rFonts w:ascii="Times New Roman" w:eastAsia="Times New Roman" w:hAnsi="Times New Roman" w:cs="Times New Roman"/>
                 <w:sz w:val="24"/>
@@ -3715,7 +3781,7 @@
                 <w:ilvl w:val="0"/>
                 <w:numId w:val="20"/>
               </w:numPr>
-              <w:spacing w:before="100" w:beforeAutospacing="1" w:after="100" w:afterAutospacing="1" w:line="240" w:lineRule="auto"/>
+              <w:spacing w:before="100" w:beforeAutospacing="1" w:after="100" w:afterAutospacing="1"/>
               <w:rPr>
                 <w:rFonts w:ascii="Times New Roman" w:eastAsia="Times New Roman" w:hAnsi="Times New Roman" w:cs="Times New Roman"/>
                 <w:sz w:val="24"/>
@@ -3733,7 +3799,7 @@
           </w:p>
           <w:p>
             <w:pPr>
-              <w:spacing w:before="100" w:beforeAutospacing="1" w:after="100" w:afterAutospacing="1" w:line="240" w:lineRule="auto"/>
+              <w:spacing w:before="100" w:beforeAutospacing="1" w:after="100" w:afterAutospacing="1"/>
               <w:rPr>
                 <w:rFonts w:ascii="Times New Roman" w:eastAsia="Times New Roman" w:hAnsi="Times New Roman" w:cs="Times New Roman"/>
                 <w:sz w:val="24"/>
@@ -3757,7 +3823,7 @@
                 <w:ilvl w:val="0"/>
                 <w:numId w:val="21"/>
               </w:numPr>
-              <w:spacing w:before="100" w:beforeAutospacing="1" w:after="100" w:afterAutospacing="1" w:line="240" w:lineRule="auto"/>
+              <w:spacing w:before="100" w:beforeAutospacing="1" w:after="100" w:afterAutospacing="1"/>
               <w:rPr>
                 <w:rFonts w:ascii="Times New Roman" w:eastAsia="Times New Roman" w:hAnsi="Times New Roman" w:cs="Times New Roman"/>
                 <w:sz w:val="24"/>
@@ -3775,7 +3841,7 @@
           </w:p>
           <w:p>
             <w:pPr>
-              <w:spacing w:before="100" w:beforeAutospacing="1" w:after="100" w:afterAutospacing="1" w:line="240" w:lineRule="auto"/>
+              <w:spacing w:before="100" w:beforeAutospacing="1" w:after="100" w:afterAutospacing="1"/>
               <w:rPr>
                 <w:rFonts w:ascii="Times New Roman" w:eastAsia="Times New Roman" w:hAnsi="Times New Roman" w:cs="Times New Roman"/>
                 <w:sz w:val="24"/>
@@ -3799,7 +3865,7 @@
                 <w:ilvl w:val="0"/>
                 <w:numId w:val="22"/>
               </w:numPr>
-              <w:spacing w:before="100" w:beforeAutospacing="1" w:after="100" w:afterAutospacing="1" w:line="240" w:lineRule="auto"/>
+              <w:spacing w:before="100" w:beforeAutospacing="1" w:after="100" w:afterAutospacing="1"/>
               <w:rPr>
                 <w:rFonts w:ascii="Times New Roman" w:eastAsia="Times New Roman" w:hAnsi="Times New Roman" w:cs="Times New Roman"/>
                 <w:sz w:val="24"/>
@@ -3818,18 +3884,13 @@
         </w:tc>
       </w:tr>
       <w:tr>
-        <w:trPr>
-          <w:tblCellSpacing w:w="15" w:type="dxa"/>
-        </w:trPr>
         <w:tc>
           <w:tcPr>
             <w:tcW w:w="0" w:type="auto"/>
-            <w:vAlign w:val="center"/>
             <w:hideMark/>
           </w:tcPr>
           <w:p>
             <w:pPr>
-              <w:spacing w:after="0" w:line="240" w:lineRule="auto"/>
               <w:rPr>
                 <w:rFonts w:ascii="Times New Roman" w:eastAsia="Times New Roman" w:hAnsi="Times New Roman" w:cs="Times New Roman"/>
                 <w:sz w:val="24"/>
@@ -3859,7 +3920,6 @@
         <w:tc>
           <w:tcPr>
             <w:tcW w:w="0" w:type="auto"/>
-            <w:vAlign w:val="center"/>
             <w:hideMark/>
           </w:tcPr>
           <w:p>
@@ -3868,7 +3928,7 @@
                 <w:ilvl w:val="0"/>
                 <w:numId w:val="23"/>
               </w:numPr>
-              <w:spacing w:before="100" w:beforeAutospacing="1" w:after="100" w:afterAutospacing="1" w:line="240" w:lineRule="auto"/>
+              <w:spacing w:before="100" w:beforeAutospacing="1" w:after="100" w:afterAutospacing="1"/>
               <w:rPr>
                 <w:rFonts w:ascii="Times New Roman" w:eastAsia="Times New Roman" w:hAnsi="Times New Roman" w:cs="Times New Roman"/>
                 <w:sz w:val="24"/>
@@ -3890,7 +3950,7 @@
                 <w:ilvl w:val="0"/>
                 <w:numId w:val="23"/>
               </w:numPr>
-              <w:spacing w:before="100" w:beforeAutospacing="1" w:after="100" w:afterAutospacing="1" w:line="240" w:lineRule="auto"/>
+              <w:spacing w:before="100" w:beforeAutospacing="1" w:after="100" w:afterAutospacing="1"/>
               <w:rPr>
                 <w:rFonts w:ascii="Times New Roman" w:eastAsia="Times New Roman" w:hAnsi="Times New Roman" w:cs="Times New Roman"/>
                 <w:sz w:val="24"/>
@@ -6309,6 +6369,155 @@
     </w:lvl>
   </w:abstractNum>
   <w:abstractNum w:abstractNumId="16" w15:restartNumberingAfterBreak="0">
+    <w:nsid w:val="52195170"/>
+    <w:multiLevelType w:val="multilevel"/>
+    <w:tmpl w:val="F60479AE"/>
+    <w:lvl w:ilvl="0">
+      <w:start w:val="1"/>
+      <w:numFmt w:val="bullet"/>
+      <w:lvlText w:val=""/>
+      <w:lvlJc w:val="left"/>
+      <w:pPr>
+        <w:tabs>
+          <w:tab w:val="num" w:pos="720"/>
+        </w:tabs>
+        <w:ind w:left="720" w:hanging="360"/>
+      </w:pPr>
+      <w:rPr>
+        <w:rFonts w:ascii="Symbol" w:hAnsi="Symbol" w:hint="default"/>
+        <w:sz w:val="20"/>
+      </w:rPr>
+    </w:lvl>
+    <w:lvl w:ilvl="1" w:tentative="1">
+      <w:start w:val="1"/>
+      <w:numFmt w:val="bullet"/>
+      <w:lvlText w:val="o"/>
+      <w:lvlJc w:val="left"/>
+      <w:pPr>
+        <w:tabs>
+          <w:tab w:val="num" w:pos="1440"/>
+        </w:tabs>
+        <w:ind w:left="1440" w:hanging="360"/>
+      </w:pPr>
+      <w:rPr>
+        <w:rFonts w:ascii="Courier New" w:hAnsi="Courier New" w:hint="default"/>
+        <w:sz w:val="20"/>
+      </w:rPr>
+    </w:lvl>
+    <w:lvl w:ilvl="2" w:tentative="1">
+      <w:start w:val="1"/>
+      <w:numFmt w:val="bullet"/>
+      <w:lvlText w:val=""/>
+      <w:lvlJc w:val="left"/>
+      <w:pPr>
+        <w:tabs>
+          <w:tab w:val="num" w:pos="2160"/>
+        </w:tabs>
+        <w:ind w:left="2160" w:hanging="360"/>
+      </w:pPr>
+      <w:rPr>
+        <w:rFonts w:ascii="Wingdings" w:hAnsi="Wingdings" w:hint="default"/>
+        <w:sz w:val="20"/>
+      </w:rPr>
+    </w:lvl>
+    <w:lvl w:ilvl="3" w:tentative="1">
+      <w:start w:val="1"/>
+      <w:numFmt w:val="bullet"/>
+      <w:lvlText w:val=""/>
+      <w:lvlJc w:val="left"/>
+      <w:pPr>
+        <w:tabs>
+          <w:tab w:val="num" w:pos="2880"/>
+        </w:tabs>
+        <w:ind w:left="2880" w:hanging="360"/>
+      </w:pPr>
+      <w:rPr>
+        <w:rFonts w:ascii="Wingdings" w:hAnsi="Wingdings" w:hint="default"/>
+        <w:sz w:val="20"/>
+      </w:rPr>
+    </w:lvl>
+    <w:lvl w:ilvl="4" w:tentative="1">
+      <w:start w:val="1"/>
+      <w:numFmt w:val="bullet"/>
+      <w:lvlText w:val=""/>
+      <w:lvlJc w:val="left"/>
+      <w:pPr>
+        <w:tabs>
+          <w:tab w:val="num" w:pos="3600"/>
+        </w:tabs>
+        <w:ind w:left="3600" w:hanging="360"/>
+      </w:pPr>
+      <w:rPr>
+        <w:rFonts w:ascii="Wingdings" w:hAnsi="Wingdings" w:hint="default"/>
+        <w:sz w:val="20"/>
+      </w:rPr>
+    </w:lvl>
+    <w:lvl w:ilvl="5" w:tentative="1">
+      <w:start w:val="1"/>
+      <w:numFmt w:val="bullet"/>
+      <w:lvlText w:val=""/>
+      <w:lvlJc w:val="left"/>
+      <w:pPr>
+        <w:tabs>
+          <w:tab w:val="num" w:pos="4320"/>
+        </w:tabs>
+        <w:ind w:left="4320" w:hanging="360"/>
+      </w:pPr>
+      <w:rPr>
+        <w:rFonts w:ascii="Wingdings" w:hAnsi="Wingdings" w:hint="default"/>
+        <w:sz w:val="20"/>
+      </w:rPr>
+    </w:lvl>
+    <w:lvl w:ilvl="6" w:tentative="1">
+      <w:start w:val="1"/>
+      <w:numFmt w:val="bullet"/>
+      <w:lvlText w:val=""/>
+      <w:lvlJc w:val="left"/>
+      <w:pPr>
+        <w:tabs>
+          <w:tab w:val="num" w:pos="5040"/>
+        </w:tabs>
+        <w:ind w:left="5040" w:hanging="360"/>
+      </w:pPr>
+      <w:rPr>
+        <w:rFonts w:ascii="Wingdings" w:hAnsi="Wingdings" w:hint="default"/>
+        <w:sz w:val="20"/>
+      </w:rPr>
+    </w:lvl>
+    <w:lvl w:ilvl="7" w:tentative="1">
+      <w:start w:val="1"/>
+      <w:numFmt w:val="bullet"/>
+      <w:lvlText w:val=""/>
+      <w:lvlJc w:val="left"/>
+      <w:pPr>
+        <w:tabs>
+          <w:tab w:val="num" w:pos="5760"/>
+        </w:tabs>
+        <w:ind w:left="5760" w:hanging="360"/>
+      </w:pPr>
+      <w:rPr>
+        <w:rFonts w:ascii="Wingdings" w:hAnsi="Wingdings" w:hint="default"/>
+        <w:sz w:val="20"/>
+      </w:rPr>
+    </w:lvl>
+    <w:lvl w:ilvl="8" w:tentative="1">
+      <w:start w:val="1"/>
+      <w:numFmt w:val="bullet"/>
+      <w:lvlText w:val=""/>
+      <w:lvlJc w:val="left"/>
+      <w:pPr>
+        <w:tabs>
+          <w:tab w:val="num" w:pos="6480"/>
+        </w:tabs>
+        <w:ind w:left="6480" w:hanging="360"/>
+      </w:pPr>
+      <w:rPr>
+        <w:rFonts w:ascii="Wingdings" w:hAnsi="Wingdings" w:hint="default"/>
+        <w:sz w:val="20"/>
+      </w:rPr>
+    </w:lvl>
+  </w:abstractNum>
+  <w:abstractNum w:abstractNumId="17" w15:restartNumberingAfterBreak="0">
     <w:nsid w:val="53FF2717"/>
     <w:multiLevelType w:val="multilevel"/>
     <w:tmpl w:val="892CF066"/>
@@ -6457,7 +6666,7 @@
       </w:rPr>
     </w:lvl>
   </w:abstractNum>
-  <w:abstractNum w:abstractNumId="17" w15:restartNumberingAfterBreak="0">
+  <w:abstractNum w:abstractNumId="18" w15:restartNumberingAfterBreak="0">
     <w:nsid w:val="56774911"/>
     <w:multiLevelType w:val="multilevel"/>
     <w:tmpl w:val="AB22C210"/>
@@ -6606,7 +6815,7 @@
       </w:rPr>
     </w:lvl>
   </w:abstractNum>
-  <w:abstractNum w:abstractNumId="18" w15:restartNumberingAfterBreak="0">
+  <w:abstractNum w:abstractNumId="19" w15:restartNumberingAfterBreak="0">
     <w:nsid w:val="5CDB0D61"/>
     <w:multiLevelType w:val="multilevel"/>
     <w:tmpl w:val="F320C500"/>
@@ -6755,7 +6964,7 @@
       </w:rPr>
     </w:lvl>
   </w:abstractNum>
-  <w:abstractNum w:abstractNumId="19" w15:restartNumberingAfterBreak="0">
+  <w:abstractNum w:abstractNumId="20" w15:restartNumberingAfterBreak="0">
     <w:nsid w:val="5FD716D6"/>
     <w:multiLevelType w:val="multilevel"/>
     <w:tmpl w:val="9CA8642E"/>
@@ -6904,7 +7113,7 @@
       </w:rPr>
     </w:lvl>
   </w:abstractNum>
-  <w:abstractNum w:abstractNumId="20" w15:restartNumberingAfterBreak="0">
+  <w:abstractNum w:abstractNumId="21" w15:restartNumberingAfterBreak="0">
     <w:nsid w:val="629C37D1"/>
     <w:multiLevelType w:val="multilevel"/>
     <w:tmpl w:val="F98281B0"/>
@@ -7053,7 +7262,7 @@
       </w:rPr>
     </w:lvl>
   </w:abstractNum>
-  <w:abstractNum w:abstractNumId="21" w15:restartNumberingAfterBreak="0">
+  <w:abstractNum w:abstractNumId="22" w15:restartNumberingAfterBreak="0">
     <w:nsid w:val="6D8B3489"/>
     <w:multiLevelType w:val="multilevel"/>
     <w:tmpl w:val="30F6D0FE"/>
@@ -7202,7 +7411,7 @@
       </w:rPr>
     </w:lvl>
   </w:abstractNum>
-  <w:abstractNum w:abstractNumId="22" w15:restartNumberingAfterBreak="0">
+  <w:abstractNum w:abstractNumId="23" w15:restartNumberingAfterBreak="0">
     <w:nsid w:val="7DA857C5"/>
     <w:multiLevelType w:val="multilevel"/>
     <w:tmpl w:val="D7F6B8EC"/>
@@ -7352,7 +7561,7 @@
     </w:lvl>
   </w:abstractNum>
   <w:num w:numId="1">
-    <w:abstractNumId w:val="19"/>
+    <w:abstractNumId w:val="20"/>
   </w:num>
   <w:num w:numId="2">
     <w:abstractNumId w:val="13"/>
@@ -7364,13 +7573,13 @@
     <w:abstractNumId w:val="11"/>
   </w:num>
   <w:num w:numId="5">
-    <w:abstractNumId w:val="16"/>
+    <w:abstractNumId w:val="17"/>
   </w:num>
   <w:num w:numId="6">
     <w:abstractNumId w:val="7"/>
   </w:num>
   <w:num w:numId="7">
-    <w:abstractNumId w:val="18"/>
+    <w:abstractNumId w:val="19"/>
   </w:num>
   <w:num w:numId="8">
     <w:abstractNumId w:val="8"/>
@@ -7382,7 +7591,7 @@
     <w:abstractNumId w:val="10"/>
   </w:num>
   <w:num w:numId="11">
-    <w:abstractNumId w:val="20"/>
+    <w:abstractNumId w:val="21"/>
   </w:num>
   <w:num w:numId="12">
     <w:abstractNumId w:val="14"/>
@@ -7394,7 +7603,7 @@
     <w:abstractNumId w:val="9"/>
   </w:num>
   <w:num w:numId="15">
-    <w:abstractNumId w:val="17"/>
+    <w:abstractNumId w:val="18"/>
   </w:num>
   <w:num w:numId="16">
     <w:abstractNumId w:val="12"/>
@@ -7415,10 +7624,13 @@
     <w:abstractNumId w:val="6"/>
   </w:num>
   <w:num w:numId="22">
+    <w:abstractNumId w:val="23"/>
+  </w:num>
+  <w:num w:numId="23">
     <w:abstractNumId w:val="22"/>
   </w:num>
-  <w:num w:numId="23">
-    <w:abstractNumId w:val="21"/>
+  <w:num w:numId="24">
+    <w:abstractNumId w:val="16"/>
   </w:num>
 </w:numbering>
 </file>
@@ -7440,7 +7652,7 @@
       </w:pPr>
     </w:pPrDefault>
   </w:docDefaults>
-  <w:latentStyles w:defLockedState="0" w:defUIPriority="99" w:defSemiHidden="0" w:defUnhideWhenUsed="0" w:defQFormat="0" w:count="375">
+  <w:latentStyles w:defLockedState="0" w:defUIPriority="99" w:defSemiHidden="0" w:defUnhideWhenUsed="0" w:defQFormat="0" w:count="376">
     <w:lsdException w:name="Normal" w:uiPriority="0" w:qFormat="1"/>
     <w:lsdException w:name="heading 1" w:uiPriority="9" w:qFormat="1"/>
     <w:lsdException w:name="heading 2" w:semiHidden="1" w:uiPriority="9" w:unhideWhenUsed="1" w:qFormat="1"/>
@@ -7546,7 +7758,6 @@
     <w:lsdException w:name="HTML Sample" w:semiHidden="1" w:unhideWhenUsed="1"/>
     <w:lsdException w:name="HTML Typewriter" w:semiHidden="1" w:unhideWhenUsed="1"/>
     <w:lsdException w:name="HTML Variable" w:semiHidden="1" w:unhideWhenUsed="1"/>
-    <w:lsdException w:name="Normal Table" w:semiHidden="1" w:unhideWhenUsed="1"/>
     <w:lsdException w:name="annotation subject" w:semiHidden="1" w:unhideWhenUsed="1"/>
     <w:lsdException w:name="No List" w:semiHidden="1" w:unhideWhenUsed="1"/>
     <w:lsdException w:name="Outline List 1" w:semiHidden="1" w:unhideWhenUsed="1"/>
@@ -7593,10 +7804,8 @@
     <w:lsdException w:name="Table Subtle 2" w:semiHidden="1" w:unhideWhenUsed="1"/>
     <w:lsdException w:name="Table Web 1" w:semiHidden="1" w:unhideWhenUsed="1"/>
     <w:lsdException w:name="Table Web 2" w:semiHidden="1" w:unhideWhenUsed="1"/>
-    <w:lsdException w:name="Table Web 3" w:semiHidden="1" w:unhideWhenUsed="1"/>
     <w:lsdException w:name="Balloon Text" w:semiHidden="1" w:unhideWhenUsed="1"/>
     <w:lsdException w:name="Table Grid" w:uiPriority="39"/>
-    <w:lsdException w:name="Table Theme" w:semiHidden="1" w:unhideWhenUsed="1"/>
     <w:lsdException w:name="Placeholder Text" w:semiHidden="1"/>
     <w:lsdException w:name="No Spacing" w:uiPriority="1" w:qFormat="1"/>
     <w:lsdException w:name="Light Shading" w:uiPriority="60"/>
@@ -7816,6 +8025,7 @@
     <w:lsdException w:name="Smart Hyperlink" w:semiHidden="1" w:unhideWhenUsed="1"/>
     <w:lsdException w:name="Hashtag" w:semiHidden="1" w:unhideWhenUsed="1"/>
     <w:lsdException w:name="Unresolved Mention" w:semiHidden="1" w:unhideWhenUsed="1"/>
+    <w:lsdException w:name="Smart Link" w:semiHidden="1" w:unhideWhenUsed="1"/>
   </w:latentStyles>
   <w:style w:type="paragraph" w:default="1" w:styleId="Normal">
     <w:name w:val="Normal"/>
@@ -7929,6 +8139,36 @@
       <w:sz w:val="24"/>
       <w:szCs w:val="24"/>
     </w:rPr>
+  </w:style>
+  <w:style w:type="table" w:styleId="TableGrid">
+    <w:name w:val="Table Grid"/>
+    <w:basedOn w:val="TableNormal"/>
+    <w:uiPriority w:val="39"/>
+    <w:rsid w:val="007C1AE6"/>
+    <w:pPr>
+      <w:spacing w:after="0" w:line="240" w:lineRule="auto"/>
+    </w:pPr>
+    <w:tblPr>
+      <w:tblBorders>
+        <w:top w:val="single" w:sz="4" w:space="0" w:color="auto"/>
+        <w:left w:val="single" w:sz="4" w:space="0" w:color="auto"/>
+        <w:bottom w:val="single" w:sz="4" w:space="0" w:color="auto"/>
+        <w:right w:val="single" w:sz="4" w:space="0" w:color="auto"/>
+        <w:insideH w:val="single" w:sz="4" w:space="0" w:color="auto"/>
+        <w:insideV w:val="single" w:sz="4" w:space="0" w:color="auto"/>
+      </w:tblBorders>
+    </w:tblPr>
+  </w:style>
+  <w:style w:type="paragraph" w:styleId="ListParagraph">
+    <w:name w:val="List Paragraph"/>
+    <w:basedOn w:val="Normal"/>
+    <w:uiPriority w:val="34"/>
+    <w:qFormat/>
+    <w:rsid w:val="007C1AE6"/>
+    <w:pPr>
+      <w:ind w:left="720"/>
+      <w:contextualSpacing/>
+    </w:pPr>
   </w:style>
 </w:styles>
 </file>

</xml_diff>